<commit_message>
Description:     With new comments from Mike Folk. Tested:  Reviewed in MS Word file.
</commit_message>
<xml_diff>
--- a/file_space/FileSpaceMgmt_UG_Compiled.docx
+++ b/file_space/FileSpaceMgmt_UG_Compiled.docx
@@ -10,6 +10,8 @@
       <w:r>
         <w:t>HDF5 File Space Management</w:t>
       </w:r>
+      <w:bookmarkStart w:id="0" w:name="_GoBack"/>
+      <w:bookmarkEnd w:id="0"/>
     </w:p>
     <w:p>
       <w:pPr>
@@ -28,7 +30,7 @@
       </w:r>
     </w:p>
     <w:p>
-      <w:commentRangeStart w:id="0"/>
+      <w:commentRangeStart w:id="1"/>
       <w:r>
         <w:t xml:space="preserve">The </w:t>
       </w:r>
@@ -38,13 +40,13 @@
       <w:r>
         <w:t xml:space="preserve"> taken up by</w:t>
       </w:r>
-      <w:commentRangeEnd w:id="0"/>
+      <w:commentRangeEnd w:id="1"/>
       <w:r>
         <w:rPr>
           <w:rStyle w:val="CommentReference"/>
           <w:vanish/>
         </w:rPr>
-        <w:commentReference w:id="0"/>
+        <w:commentReference w:id="1"/>
       </w:r>
       <w:r>
         <w:t xml:space="preserve"> an HDF5 file is called its </w:t>
@@ -363,7 +365,7 @@
       <w:r>
         <w:t xml:space="preserve"> </w:t>
       </w:r>
-      <w:commentRangeStart w:id="1"/>
+      <w:commentRangeStart w:id="2"/>
       <w:r>
         <w:t>HDF5 file</w:t>
       </w:r>
@@ -415,13 +417,13 @@
       <w:r>
         <w:t>.</w:t>
       </w:r>
-      <w:commentRangeEnd w:id="1"/>
+      <w:commentRangeEnd w:id="2"/>
       <w:r>
         <w:rPr>
           <w:rStyle w:val="CommentReference"/>
           <w:vanish/>
         </w:rPr>
-        <w:commentReference w:id="1"/>
+        <w:commentReference w:id="2"/>
       </w:r>
     </w:p>
     <w:p>
@@ -703,7 +705,45 @@
           <w:sz w:val="24"/>
           <w:szCs w:val="24"/>
         </w:rPr>
-        <w:t xml:space="preserve">HDF5 command line utilities allow users to view any HDF5 file’s contents, obtain information about its file space and file space management, and create a copy of the file with a different file space management strategy. </w:t>
+        <w:t xml:space="preserve">HDF5 command line utilities </w:t>
+      </w:r>
+      <w:ins w:id="3" w:author=" Mike Folk" w:date="2010-03-08T13:46:00Z">
+        <w:r>
+          <w:rPr>
+            <w:sz w:val="24"/>
+            <w:szCs w:val="24"/>
+          </w:rPr>
+          <w:t xml:space="preserve">are available that </w:t>
+        </w:r>
+      </w:ins>
+      <w:r>
+        <w:rPr>
+          <w:sz w:val="24"/>
+          <w:szCs w:val="24"/>
+        </w:rPr>
+        <w:t xml:space="preserve">allow users to view any HDF5 file’s contents, obtain information about its file space and file space management, and create a copy of the file with a different file space management </w:t>
+      </w:r>
+      <w:commentRangeStart w:id="4"/>
+      <w:r>
+        <w:rPr>
+          <w:sz w:val="24"/>
+          <w:szCs w:val="24"/>
+        </w:rPr>
+        <w:t>strategy</w:t>
+      </w:r>
+      <w:commentRangeEnd w:id="4"/>
+      <w:r>
+        <w:rPr>
+          <w:rStyle w:val="CommentReference"/>
+        </w:rPr>
+        <w:commentReference w:id="4"/>
+      </w:r>
+      <w:r>
+        <w:rPr>
+          <w:sz w:val="24"/>
+          <w:szCs w:val="24"/>
+        </w:rPr>
+        <w:t xml:space="preserve">. </w:t>
       </w:r>
     </w:p>
     <w:p>
@@ -735,8 +775,23 @@
       <w:pPr>
         <w:pStyle w:val="Heading2"/>
       </w:pPr>
-      <w:r>
-        <w:t>Scenario A:  Default File Space Management Strategy</w:t>
+      <w:commentRangeStart w:id="5"/>
+      <w:r>
+        <w:t xml:space="preserve">Scenario A:  </w:t>
+      </w:r>
+      <w:commentRangeEnd w:id="5"/>
+      <w:r>
+        <w:rPr>
+          <w:rStyle w:val="CommentReference"/>
+          <w:rFonts w:asciiTheme="minorHAnsi" w:eastAsiaTheme="minorHAnsi" w:hAnsiTheme="minorHAnsi" w:cstheme="minorBidi"/>
+          <w:b w:val="0"/>
+          <w:bCs w:val="0"/>
+          <w:color w:val="auto"/>
+        </w:rPr>
+        <w:commentReference w:id="5"/>
+      </w:r>
+      <w:r>
+        <w:t>Default File Space Management Strategy</w:t>
       </w:r>
     </w:p>
     <w:p>
@@ -753,9 +808,17 @@
           <w:sz w:val="24"/>
           <w:szCs w:val="24"/>
         </w:rPr>
-        <w:t xml:space="preserve">In the first </w:t>
-      </w:r>
-      <w:commentRangeStart w:id="2"/>
+        <w:t xml:space="preserve">In the </w:t>
+      </w:r>
+      <w:commentRangeStart w:id="6"/>
+      <w:r>
+        <w:rPr>
+          <w:sz w:val="24"/>
+          <w:szCs w:val="24"/>
+        </w:rPr>
+        <w:t xml:space="preserve">first </w:t>
+      </w:r>
+      <w:commentRangeStart w:id="7"/>
       <w:r>
         <w:rPr>
           <w:sz w:val="24"/>
@@ -763,22 +826,36 @@
         </w:rPr>
         <w:t>session</w:t>
       </w:r>
-      <w:commentRangeEnd w:id="2"/>
+      <w:commentRangeEnd w:id="7"/>
       <w:r>
         <w:rPr>
           <w:rStyle w:val="CommentReference"/>
           <w:vanish/>
         </w:rPr>
-        <w:commentReference w:id="2"/>
-      </w:r>
-      <w:r>
-        <w:rPr>
-          <w:sz w:val="24"/>
-          <w:szCs w:val="24"/>
-        </w:rPr>
-        <w:t xml:space="preserve">, a user creates an HDF5 file named </w:t>
-      </w:r>
-      <w:commentRangeStart w:id="3"/>
+        <w:commentReference w:id="7"/>
+      </w:r>
+      <w:r>
+        <w:rPr>
+          <w:sz w:val="24"/>
+          <w:szCs w:val="24"/>
+        </w:rPr>
+        <w:t>, a</w:t>
+      </w:r>
+      <w:commentRangeEnd w:id="6"/>
+      <w:r>
+        <w:rPr>
+          <w:rStyle w:val="CommentReference"/>
+        </w:rPr>
+        <w:commentReference w:id="6"/>
+      </w:r>
+      <w:r>
+        <w:rPr>
+          <w:sz w:val="24"/>
+          <w:szCs w:val="24"/>
+        </w:rPr>
+        <w:t xml:space="preserve"> user creates an HDF5 file named </w:t>
+      </w:r>
+      <w:commentRangeStart w:id="8"/>
       <w:r>
         <w:rPr>
           <w:i/>
@@ -787,13 +864,13 @@
         </w:rPr>
         <w:t xml:space="preserve">no_persist_A.h5 </w:t>
       </w:r>
-      <w:commentRangeEnd w:id="3"/>
+      <w:commentRangeEnd w:id="8"/>
       <w:r>
         <w:rPr>
           <w:rStyle w:val="CommentReference"/>
           <w:vanish/>
         </w:rPr>
-        <w:commentReference w:id="3"/>
+        <w:commentReference w:id="8"/>
       </w:r>
       <w:r>
         <w:rPr>
@@ -816,7 +893,8 @@
         </w:rPr>
         <w:t xml:space="preserve">file space management strategy </w:t>
       </w:r>
-      <w:commentRangeStart w:id="4"/>
+      <w:commentRangeStart w:id="9"/>
+      <w:commentRangeStart w:id="10"/>
       <w:r>
         <w:rPr>
           <w:sz w:val="24"/>
@@ -829,15 +907,15 @@
           <w:rStyle w:val="CommentReference"/>
           <w:vanish/>
         </w:rPr>
-        <w:commentReference w:id="5"/>
-      </w:r>
-      <w:commentRangeEnd w:id="4"/>
+        <w:commentReference w:id="11"/>
+      </w:r>
+      <w:commentRangeEnd w:id="9"/>
       <w:r>
         <w:rPr>
           <w:rStyle w:val="CommentReference"/>
           <w:vanish/>
         </w:rPr>
-        <w:commentReference w:id="4"/>
+        <w:commentReference w:id="9"/>
       </w:r>
       <w:r>
         <w:rPr>
@@ -846,11 +924,19 @@
         </w:rPr>
         <w:t>.</w:t>
       </w:r>
+      <w:commentRangeEnd w:id="10"/>
+      <w:r>
+        <w:rPr>
+          <w:rStyle w:val="CommentReference"/>
+        </w:rPr>
+        <w:commentReference w:id="10"/>
+      </w:r>
     </w:p>
     <w:p>
       <w:pPr>
         <w:pStyle w:val="NoSpacing"/>
         <w:rPr>
+          <w:ins w:id="12" w:author=" Mike Folk" w:date="2010-03-08T13:54:00Z"/>
           <w:sz w:val="24"/>
           <w:szCs w:val="24"/>
         </w:rPr>
@@ -875,8 +961,34 @@
           <w:sz w:val="24"/>
           <w:szCs w:val="24"/>
         </w:rPr>
-        <w:t xml:space="preserve"> utility displays the contents of a given HDF5 file. The following </w:t>
-      </w:r>
+        <w:t xml:space="preserve"> utility displays the contents of a given HDF5 file. </w:t>
+      </w:r>
+      <w:del w:id="13" w:author=" Mike Folk" w:date="2010-03-08T13:55:00Z">
+        <w:r>
+          <w:rPr>
+            <w:sz w:val="24"/>
+            <w:szCs w:val="24"/>
+          </w:rPr>
+          <w:delText xml:space="preserve">The </w:delText>
+        </w:r>
+        <w:commentRangeStart w:id="14"/>
+        <w:r>
+          <w:rPr>
+            <w:sz w:val="24"/>
+            <w:szCs w:val="24"/>
+          </w:rPr>
+          <w:delText xml:space="preserve">following </w:delText>
+        </w:r>
+      </w:del>
+      <w:ins w:id="15" w:author=" Mike Folk" w:date="2010-03-08T13:55:00Z">
+        <w:r>
+          <w:rPr>
+            <w:sz w:val="24"/>
+            <w:szCs w:val="24"/>
+          </w:rPr>
+          <w:t xml:space="preserve">Running </w:t>
+        </w:r>
+      </w:ins>
       <w:r>
         <w:rPr>
           <w:i/>
@@ -890,22 +1002,63 @@
           <w:sz w:val="24"/>
           <w:szCs w:val="24"/>
         </w:rPr>
-        <w:t xml:space="preserve"> output, generated with the command ‘</w:t>
-      </w:r>
-      <w:r>
-        <w:rPr>
-          <w:i/>
-          <w:sz w:val="24"/>
-          <w:szCs w:val="24"/>
-        </w:rPr>
-        <w:t>h5dump no_persist_A.h5’,</w:t>
-      </w:r>
-      <w:r>
-        <w:rPr>
-          <w:sz w:val="24"/>
-          <w:szCs w:val="24"/>
-        </w:rPr>
-        <w:t xml:space="preserve"> shows the initial contents of </w:t>
+        <w:t xml:space="preserve"> </w:t>
+      </w:r>
+      <w:commentRangeEnd w:id="14"/>
+      <w:r>
+        <w:rPr>
+          <w:rStyle w:val="CommentReference"/>
+        </w:rPr>
+        <w:commentReference w:id="14"/>
+      </w:r>
+      <w:del w:id="16" w:author=" Mike Folk" w:date="2010-03-08T13:55:00Z">
+        <w:r>
+          <w:rPr>
+            <w:sz w:val="24"/>
+            <w:szCs w:val="24"/>
+          </w:rPr>
+          <w:delText>output</w:delText>
+        </w:r>
+      </w:del>
+      <w:ins w:id="17" w:author=" Mike Folk" w:date="2010-03-08T13:55:00Z">
+        <w:r>
+          <w:rPr>
+            <w:sz w:val="24"/>
+            <w:szCs w:val="24"/>
+          </w:rPr>
+          <w:t>r</w:t>
+        </w:r>
+      </w:ins>
+      <w:del w:id="18" w:author=" Mike Folk" w:date="2010-03-08T13:54:00Z">
+        <w:r>
+          <w:rPr>
+            <w:sz w:val="24"/>
+            <w:szCs w:val="24"/>
+          </w:rPr>
+          <w:delText>, generated with the command ‘</w:delText>
+        </w:r>
+        <w:r>
+          <w:rPr>
+            <w:i/>
+            <w:sz w:val="24"/>
+            <w:szCs w:val="24"/>
+          </w:rPr>
+          <w:delText>h5dump no_persist_A.h5’,</w:delText>
+        </w:r>
+        <w:r>
+          <w:rPr>
+            <w:sz w:val="24"/>
+            <w:szCs w:val="24"/>
+          </w:rPr>
+          <w:delText xml:space="preserve"> </w:delText>
+        </w:r>
+      </w:del>
+      <w:r>
+        <w:rPr>
+          <w:sz w:val="24"/>
+          <w:szCs w:val="24"/>
+        </w:rPr>
+        <w:t xml:space="preserve">shows the initial contents of </w:t>
       </w:r>
       <w:r>
         <w:rPr>
@@ -943,6 +1096,31 @@
       <w:pPr>
         <w:pStyle w:val="ListParagraph"/>
         <w:spacing w:before="120"/>
+        <w:rPr>
+          <w:sz w:val="24"/>
+          <w:szCs w:val="24"/>
+        </w:rPr>
+        <w:pPrChange w:id="19" w:author=" Mike Folk" w:date="2010-03-08T13:55:00Z">
+          <w:pPr>
+            <w:pStyle w:val="NoSpacing"/>
+          </w:pPr>
+        </w:pPrChange>
+      </w:pPr>
+      <w:ins w:id="20" w:author=" Mike Folk" w:date="2010-03-08T13:54:00Z">
+        <w:r>
+          <w:rPr>
+            <w:i/>
+            <w:sz w:val="24"/>
+            <w:szCs w:val="24"/>
+          </w:rPr>
+          <w:t>h5dump no_persist_A.h5’</w:t>
+        </w:r>
+      </w:ins>
+    </w:p>
+    <w:p>
+      <w:pPr>
+        <w:pStyle w:val="ListParagraph"/>
+        <w:spacing w:before="120"/>
       </w:pPr>
       <w:r>
         <w:t>HDF5 "</w:t>
@@ -1140,7 +1318,7 @@
           <w:szCs w:val="24"/>
         </w:rPr>
       </w:pPr>
-      <w:commentRangeStart w:id="6"/>
+      <w:commentRangeStart w:id="21"/>
       <w:r>
         <w:rPr>
           <w:sz w:val="24"/>
@@ -1171,15 +1349,15 @@
         </w:rPr>
         <w:t xml:space="preserve"> </w:t>
       </w:r>
-      <w:commentRangeEnd w:id="6"/>
+      <w:commentRangeEnd w:id="21"/>
       <w:r>
         <w:rPr>
           <w:rStyle w:val="CommentReference"/>
           <w:vanish/>
         </w:rPr>
-        <w:commentReference w:id="6"/>
-      </w:r>
-      <w:commentRangeStart w:id="7"/>
+        <w:commentReference w:id="21"/>
+      </w:r>
+      <w:commentRangeStart w:id="22"/>
       <w:r>
         <w:rPr>
           <w:sz w:val="24"/>
@@ -1187,13 +1365,13 @@
         </w:rPr>
         <w:t>command</w:t>
       </w:r>
-      <w:commentRangeEnd w:id="7"/>
+      <w:commentRangeEnd w:id="22"/>
       <w:r>
         <w:rPr>
           <w:rStyle w:val="CommentReference"/>
           <w:vanish/>
         </w:rPr>
-        <w:commentReference w:id="7"/>
+        <w:commentReference w:id="22"/>
       </w:r>
       <w:r>
         <w:rPr>
@@ -1234,17 +1412,17 @@
       <w:r>
         <w:t xml:space="preserve">Summary of </w:t>
       </w:r>
-      <w:commentRangeStart w:id="8"/>
+      <w:commentRangeStart w:id="23"/>
       <w:r>
         <w:t xml:space="preserve">file space </w:t>
       </w:r>
-      <w:commentRangeEnd w:id="8"/>
+      <w:commentRangeEnd w:id="23"/>
       <w:r>
         <w:rPr>
           <w:rStyle w:val="CommentReference"/>
           <w:vanish/>
         </w:rPr>
-        <w:commentReference w:id="8"/>
+        <w:commentReference w:id="23"/>
       </w:r>
       <w:r>
         <w:t>information:</w:t>
@@ -1783,6 +1961,7 @@
           <w:szCs w:val="24"/>
         </w:rPr>
       </w:pPr>
+      <w:commentRangeStart w:id="24"/>
       <w:r>
         <w:rPr>
           <w:sz w:val="24"/>
@@ -1790,21 +1969,35 @@
         </w:rPr>
         <w:t xml:space="preserve">The 120640 bytes of </w:t>
       </w:r>
-      <w:commentRangeStart w:id="9"/>
-      <w:r>
-        <w:rPr>
-          <w:sz w:val="24"/>
-          <w:szCs w:val="24"/>
-        </w:rPr>
-        <w:t>raw data is the space that stores the data values in the four new dataset objects</w:t>
-      </w:r>
-      <w:commentRangeEnd w:id="9"/>
+      <w:commentRangeStart w:id="25"/>
+      <w:r>
+        <w:rPr>
+          <w:sz w:val="24"/>
+          <w:szCs w:val="24"/>
+        </w:rPr>
+        <w:t xml:space="preserve">raw data is the space </w:t>
+      </w:r>
+      <w:commentRangeEnd w:id="24"/>
+      <w:r>
+        <w:rPr>
+          <w:rStyle w:val="CommentReference"/>
+        </w:rPr>
+        <w:commentReference w:id="24"/>
+      </w:r>
+      <w:r>
+        <w:rPr>
+          <w:sz w:val="24"/>
+          <w:szCs w:val="24"/>
+        </w:rPr>
+        <w:t>that stores the data values in the four new dataset objects</w:t>
+      </w:r>
+      <w:commentRangeEnd w:id="25"/>
       <w:r>
         <w:rPr>
           <w:rStyle w:val="CommentReference"/>
           <w:vanish/>
         </w:rPr>
-        <w:commentReference w:id="9"/>
+        <w:commentReference w:id="25"/>
       </w:r>
       <w:r>
         <w:rPr>
@@ -1813,7 +2006,8 @@
         </w:rPr>
         <w:t xml:space="preserve">. The amount of tracked free space in the file is 0 bytes, while there are 1976 bytes of unaccounted space. The unaccounted space is due to the </w:t>
       </w:r>
-      <w:commentRangeStart w:id="10"/>
+      <w:commentRangeStart w:id="26"/>
+      <w:commentRangeStart w:id="27"/>
       <w:r>
         <w:rPr>
           <w:sz w:val="24"/>
@@ -1821,13 +2015,20 @@
         </w:rPr>
         <w:t xml:space="preserve">file space management strategy </w:t>
       </w:r>
-      <w:commentRangeEnd w:id="10"/>
+      <w:commentRangeEnd w:id="26"/>
       <w:r>
         <w:rPr>
           <w:rStyle w:val="CommentReference"/>
           <w:vanish/>
         </w:rPr>
-        <w:commentReference w:id="10"/>
+        <w:commentReference w:id="26"/>
+      </w:r>
+      <w:commentRangeEnd w:id="27"/>
+      <w:r>
+        <w:rPr>
+          <w:rStyle w:val="CommentReference"/>
+        </w:rPr>
+        <w:commentReference w:id="27"/>
       </w:r>
       <w:r>
         <w:rPr>
@@ -1864,7 +2065,29 @@
           <w:sz w:val="24"/>
           <w:szCs w:val="24"/>
         </w:rPr>
-        <w:t xml:space="preserve">The HDF5 library’s default file space management strategy does not persist tracked free space information across multiple sessions with an HDF5 file. This means the information about free space that is collected by the library during the current session (since the file was opened) is not saved when the file is closed.  With the default strategy, free space that is incurred during a particular session can be reused during that session, but is unavailable for reuse in all future sessions.  This unavailable file free space is reported as “unaccounted space” in the </w:t>
+        <w:t xml:space="preserve">The HDF5 library’s default file space management strategy does not </w:t>
+      </w:r>
+      <w:commentRangeStart w:id="28"/>
+      <w:r>
+        <w:rPr>
+          <w:sz w:val="24"/>
+          <w:szCs w:val="24"/>
+        </w:rPr>
+        <w:t>persist</w:t>
+      </w:r>
+      <w:commentRangeEnd w:id="28"/>
+      <w:r>
+        <w:rPr>
+          <w:rStyle w:val="CommentReference"/>
+        </w:rPr>
+        <w:commentReference w:id="28"/>
+      </w:r>
+      <w:r>
+        <w:rPr>
+          <w:sz w:val="24"/>
+          <w:szCs w:val="24"/>
+        </w:rPr>
+        <w:t xml:space="preserve"> tracked free space information across multiple sessions with an HDF5 file. This means the information about free space that is collected by the library during the current session (since the file was opened) is not saved when the file is closed.  With the default strategy, free space that is incurred during a particular session can be reused during that session, but is unavailable for reuse in all future sessions.  This unavailable file free space is reported as “unaccounted space” in the </w:t>
       </w:r>
       <w:r>
         <w:rPr>
@@ -1896,7 +2119,7 @@
         </w:rPr>
         <w:t xml:space="preserve">As demonstrated in this example, file free space can be created not only when HDF5 objects are deleted from a file, but also when they are added.  </w:t>
       </w:r>
-      <w:commentRangeStart w:id="11"/>
+      <w:commentRangeStart w:id="29"/>
       <w:r>
         <w:rPr>
           <w:sz w:val="24"/>
@@ -1904,13 +2127,13 @@
         </w:rPr>
         <w:t>This is because adding an object may introduce gaps in the file as new space is allocated for file metadata and HDF5 dataset values. HDF5 files that might develop large amounts of unaccounted space are candidates for non-default file space management strategies if file size is a concern.</w:t>
       </w:r>
-      <w:commentRangeEnd w:id="11"/>
+      <w:commentRangeEnd w:id="29"/>
       <w:r>
         <w:rPr>
           <w:rStyle w:val="CommentReference"/>
           <w:vanish/>
         </w:rPr>
-        <w:commentReference w:id="11"/>
+        <w:commentReference w:id="29"/>
       </w:r>
     </w:p>
     <w:p>
@@ -2326,6 +2549,15 @@
         </w:rPr>
         <w:t xml:space="preserve"> now contains fragments of lost space resulting from the manipulation of the HDF5 objects in the file and the use of the default file space management strategy.</w:t>
       </w:r>
+      <w:ins w:id="30" w:author=" Mike Folk" w:date="2010-03-08T14:14:00Z">
+        <w:r>
+          <w:rPr>
+            <w:sz w:val="24"/>
+            <w:szCs w:val="24"/>
+          </w:rPr>
+          <w:t xml:space="preserve"> Notice that there is still no tracked free space.</w:t>
+        </w:r>
+      </w:ins>
     </w:p>
     <w:p>
       <w:pPr>
@@ -2399,7 +2631,7 @@
         </w:rPr>
         <w:t xml:space="preserve"> make up a substantial fraction of that. </w:t>
       </w:r>
-      <w:commentRangeStart w:id="12"/>
+      <w:commentRangeStart w:id="31"/>
       <w:r>
         <w:rPr>
           <w:sz w:val="24"/>
@@ -2407,13 +2639,13 @@
         </w:rPr>
         <w:t>HDF5 files that will have dataset objects deleted from them are candidates for non-default file space management strategies if file size is a concern.</w:t>
       </w:r>
-      <w:commentRangeEnd w:id="12"/>
+      <w:commentRangeEnd w:id="31"/>
       <w:r>
         <w:rPr>
           <w:rStyle w:val="CommentReference"/>
           <w:vanish/>
         </w:rPr>
-        <w:commentReference w:id="12"/>
+        <w:commentReference w:id="31"/>
       </w:r>
     </w:p>
     <w:p>
@@ -2461,21 +2693,43 @@
         </w:rPr>
         <w:t xml:space="preserve">using </w:t>
       </w:r>
-      <w:commentRangeStart w:id="13"/>
-      <w:r>
-        <w:rPr>
-          <w:sz w:val="24"/>
-          <w:szCs w:val="24"/>
-        </w:rPr>
-        <w:t>a non-default file space management strategy (H5F_FILE_SPACE_ALL_PERSIST, defined elsewhere)</w:t>
-      </w:r>
-      <w:commentRangeEnd w:id="13"/>
+      <w:commentRangeStart w:id="32"/>
+      <w:r>
+        <w:rPr>
+          <w:sz w:val="24"/>
+          <w:szCs w:val="24"/>
+        </w:rPr>
+        <w:t>a non-default file space management strategy (</w:t>
+      </w:r>
+      <w:commentRangeStart w:id="33"/>
+      <w:r>
+        <w:rPr>
+          <w:sz w:val="24"/>
+          <w:szCs w:val="24"/>
+        </w:rPr>
+        <w:t>H5F_FILE_SPACE_ALL_PERSIST, defined elsewhere</w:t>
+      </w:r>
+      <w:commentRangeEnd w:id="33"/>
+      <w:r>
+        <w:rPr>
+          <w:rStyle w:val="CommentReference"/>
+        </w:rPr>
+        <w:commentReference w:id="33"/>
+      </w:r>
+      <w:r>
+        <w:rPr>
+          <w:sz w:val="24"/>
+          <w:szCs w:val="24"/>
+        </w:rPr>
+        <w:t>)</w:t>
+      </w:r>
+      <w:commentRangeEnd w:id="32"/>
       <w:r>
         <w:rPr>
           <w:rStyle w:val="CommentReference"/>
           <w:vanish/>
         </w:rPr>
-        <w:commentReference w:id="13"/>
+        <w:commentReference w:id="32"/>
       </w:r>
       <w:r>
         <w:rPr>
@@ -2846,7 +3100,7 @@
         </w:rPr>
         <w:t xml:space="preserve">The </w:t>
       </w:r>
-      <w:commentRangeStart w:id="14"/>
+      <w:commentRangeStart w:id="34"/>
       <w:r>
         <w:rPr>
           <w:i/>
@@ -2855,13 +3109,13 @@
         </w:rPr>
         <w:t xml:space="preserve">h5stat –s </w:t>
       </w:r>
-      <w:commentRangeEnd w:id="14"/>
+      <w:commentRangeEnd w:id="34"/>
       <w:r>
         <w:rPr>
           <w:rStyle w:val="CommentReference"/>
           <w:vanish/>
         </w:rPr>
-        <w:commentReference w:id="14"/>
+        <w:commentReference w:id="34"/>
       </w:r>
       <w:r>
         <w:rPr>
@@ -3207,7 +3461,7 @@
         </w:rPr>
         <w:t xml:space="preserve"> reflects the 1854 bytes of tracked free space that was previously in the file and the free space adjustments resulting from the dataset object </w:t>
       </w:r>
-      <w:commentRangeStart w:id="15"/>
+      <w:commentRangeStart w:id="35"/>
       <w:r>
         <w:rPr>
           <w:sz w:val="24"/>
@@ -3215,13 +3469,13 @@
         </w:rPr>
         <w:t>manipulations</w:t>
       </w:r>
-      <w:commentRangeEnd w:id="15"/>
+      <w:commentRangeEnd w:id="35"/>
       <w:r>
         <w:rPr>
           <w:rStyle w:val="CommentReference"/>
           <w:vanish/>
         </w:rPr>
-        <w:commentReference w:id="15"/>
+        <w:commentReference w:id="35"/>
       </w:r>
       <w:r>
         <w:rPr>
@@ -3466,7 +3720,7 @@
         </w:rPr>
         <w:t xml:space="preserve"> now has two additional free-space sections resulting from the manipulation of the HDF5 objects in the file during Session </w:t>
       </w:r>
-      <w:commentRangeStart w:id="16"/>
+      <w:commentRangeStart w:id="36"/>
       <w:r>
         <w:rPr>
           <w:sz w:val="24"/>
@@ -3474,13 +3728,13 @@
         </w:rPr>
         <w:t>3</w:t>
       </w:r>
-      <w:commentRangeEnd w:id="16"/>
+      <w:commentRangeEnd w:id="36"/>
       <w:r>
         <w:rPr>
           <w:rStyle w:val="CommentReference"/>
           <w:vanish/>
         </w:rPr>
-        <w:commentReference w:id="16"/>
+        <w:commentReference w:id="36"/>
       </w:r>
       <w:r>
         <w:rPr>
@@ -3517,7 +3771,7 @@
     <w:p>
       <w:pPr>
         <w:numPr>
-          <w:ins w:id="17" w:author="Frank Baker" w:date="2009-10-26T13:36:00Z"/>
+          <w:ins w:id="37" w:author="Frank Baker" w:date="2009-10-26T13:36:00Z"/>
         </w:numPr>
         <w:rPr>
           <w:sz w:val="24"/>
@@ -3811,7 +4065,7 @@
           <w:szCs w:val="24"/>
         </w:rPr>
       </w:pPr>
-      <w:commentRangeStart w:id="18"/>
+      <w:commentRangeStart w:id="38"/>
       <w:r>
         <w:rPr>
           <w:sz w:val="24"/>
@@ -3834,13 +4088,13 @@
         </w:rPr>
         <w:t>output</w:t>
       </w:r>
-      <w:commentRangeEnd w:id="18"/>
+      <w:commentRangeEnd w:id="38"/>
       <w:r>
         <w:rPr>
           <w:rStyle w:val="CommentReference"/>
           <w:vanish/>
         </w:rPr>
-        <w:commentReference w:id="18"/>
+        <w:commentReference w:id="38"/>
       </w:r>
       <w:r>
         <w:rPr>
@@ -4061,17 +4315,17 @@
       <w:r>
         <w:t xml:space="preserve">includes three different mechanisms for </w:t>
       </w:r>
-      <w:commentRangeStart w:id="19"/>
+      <w:commentRangeStart w:id="39"/>
       <w:r>
         <w:t xml:space="preserve">allocating space </w:t>
       </w:r>
-      <w:commentRangeEnd w:id="19"/>
+      <w:commentRangeEnd w:id="39"/>
       <w:r>
         <w:rPr>
           <w:rStyle w:val="CommentReference"/>
           <w:vanish/>
         </w:rPr>
-        <w:commentReference w:id="19"/>
+        <w:commentReference w:id="39"/>
       </w:r>
       <w:r>
         <w:t>to store file metadata and raw data:</w:t>
@@ -4117,7 +4371,7 @@
         </w:rPr>
         <w:t xml:space="preserve">pace </w:t>
       </w:r>
-      <w:commentRangeStart w:id="20"/>
+      <w:commentRangeStart w:id="40"/>
       <w:r>
         <w:rPr>
           <w:sz w:val="24"/>
@@ -4139,13 +4393,13 @@
         </w:rPr>
         <w:t>s</w:t>
       </w:r>
-      <w:commentRangeEnd w:id="20"/>
+      <w:commentRangeEnd w:id="40"/>
       <w:r>
         <w:rPr>
           <w:rStyle w:val="CommentReference"/>
           <w:vanish/>
         </w:rPr>
-        <w:commentReference w:id="20"/>
+        <w:commentReference w:id="40"/>
       </w:r>
       <w:r>
         <w:rPr>
@@ -4245,7 +4499,7 @@
         </w:rPr>
         <w:t xml:space="preserve">HDF5 library has </w:t>
       </w:r>
-      <w:commentRangeStart w:id="21"/>
+      <w:commentRangeStart w:id="41"/>
       <w:r>
         <w:rPr>
           <w:sz w:val="24"/>
@@ -4267,13 +4521,13 @@
         </w:rPr>
         <w:t>s</w:t>
       </w:r>
-      <w:commentRangeEnd w:id="21"/>
+      <w:commentRangeEnd w:id="41"/>
       <w:r>
         <w:rPr>
           <w:rStyle w:val="CommentReference"/>
           <w:vanish/>
         </w:rPr>
-        <w:commentReference w:id="21"/>
+        <w:commentReference w:id="41"/>
       </w:r>
       <w:r>
         <w:rPr>
@@ -4333,7 +4587,7 @@
       <w:pPr>
         <w:pStyle w:val="NoSpacing"/>
         <w:numPr>
-          <w:ins w:id="22" w:author="Ruth Aydt" w:date="2009-10-02T10:19:00Z"/>
+          <w:ins w:id="42" w:author="Ruth Aydt" w:date="2009-10-02T10:19:00Z"/>
         </w:numPr>
         <w:spacing w:after="120"/>
         <w:ind w:left="360"/>
@@ -4349,7 +4603,7 @@
         </w:rPr>
         <w:t xml:space="preserve">When an aggregator cannot fulfill an allocation request from the remaining space in its block, it requests a new block of contiguous bytes and </w:t>
       </w:r>
-      <w:commentRangeStart w:id="23"/>
+      <w:commentRangeStart w:id="43"/>
       <w:r>
         <w:rPr>
           <w:sz w:val="24"/>
@@ -4357,13 +4611,13 @@
         </w:rPr>
         <w:t>any unallocated blocks that remain in the existing block become free space.</w:t>
       </w:r>
-      <w:commentRangeEnd w:id="23"/>
+      <w:commentRangeEnd w:id="43"/>
       <w:r>
         <w:rPr>
           <w:rStyle w:val="CommentReference"/>
           <w:vanish/>
         </w:rPr>
-        <w:commentReference w:id="23"/>
+        <w:commentReference w:id="43"/>
       </w:r>
     </w:p>
     <w:p>
@@ -4502,7 +4756,7 @@
           <w:insideH w:val="none" w:sz="0" w:space="0" w:color="auto"/>
           <w:insideV w:val="none" w:sz="0" w:space="0" w:color="auto"/>
         </w:tblBorders>
-        <w:tblLook w:val="00BF"/>
+        <w:tblLook w:val="00A0"/>
       </w:tblPr>
       <w:tblGrid>
         <w:gridCol w:w="4050"/>
@@ -4809,7 +5063,7 @@
       <w:pPr>
         <w:pStyle w:val="Normal12"/>
         <w:numPr>
-          <w:ins w:id="24" w:author="Frank Baker" w:date="2009-10-27T15:58:00Z"/>
+          <w:ins w:id="44" w:author="Frank Baker" w:date="2009-10-27T15:58:00Z"/>
         </w:numPr>
       </w:pPr>
     </w:p>
@@ -4937,32 +5191,32 @@
       <w:r>
         <w:t xml:space="preserve">This strategy is the HDF5 library’s default file space management strategy. </w:t>
       </w:r>
-      <w:commentRangeStart w:id="25"/>
+      <w:commentRangeStart w:id="45"/>
       <w:r>
         <w:t xml:space="preserve">Prior to HDF5 Release 1.9.x, it was the only file space management strategy directly supported by the </w:t>
       </w:r>
-      <w:commentRangeStart w:id="26"/>
+      <w:commentRangeStart w:id="46"/>
       <w:r>
         <w:t>library</w:t>
       </w:r>
-      <w:commentRangeEnd w:id="26"/>
+      <w:commentRangeEnd w:id="46"/>
       <w:r>
         <w:rPr>
           <w:rStyle w:val="CommentReference"/>
           <w:vanish/>
         </w:rPr>
-        <w:commentReference w:id="26"/>
+        <w:commentReference w:id="46"/>
       </w:r>
       <w:r>
         <w:t>.</w:t>
       </w:r>
-      <w:commentRangeEnd w:id="25"/>
+      <w:commentRangeEnd w:id="45"/>
       <w:r>
         <w:rPr>
           <w:rStyle w:val="CommentReference"/>
           <w:vanish/>
         </w:rPr>
-        <w:commentReference w:id="25"/>
+        <w:commentReference w:id="45"/>
       </w:r>
     </w:p>
     <w:p>
@@ -5009,17 +5263,17 @@
       <w:r>
         <w:t xml:space="preserve">The H5F_FILE_SPACE_ALL strategy allows free space incurred in the current session to be reused in the current session.  There is no extra file metadata information about tracked free space in the HDF5 file. However, if free space exists when the file is closed the HDF5 file will contain unaccounted space that can never be reused.  </w:t>
       </w:r>
-      <w:commentRangeStart w:id="27"/>
+      <w:commentRangeStart w:id="47"/>
       <w:r>
         <w:t>The HDF5 library will perform some additional “accounting” operations to track free space, but the amount of free space tracked and searched will usually be less than with the ALL_PERSIST strategy, so the number of operations should be less.</w:t>
       </w:r>
-      <w:commentRangeEnd w:id="27"/>
+      <w:commentRangeEnd w:id="47"/>
       <w:r>
         <w:rPr>
           <w:rStyle w:val="CommentReference"/>
           <w:vanish/>
         </w:rPr>
-        <w:commentReference w:id="27"/>
+        <w:commentReference w:id="47"/>
       </w:r>
     </w:p>
     <w:p>
@@ -5117,17 +5371,17 @@
       <w:r>
         <w:t xml:space="preserve">The H5F_FILE_SPACE_AGGR_VFD strategy never reuses free space. </w:t>
       </w:r>
-      <w:commentRangeStart w:id="28"/>
+      <w:commentRangeStart w:id="48"/>
       <w:r>
         <w:t>Because small allocation requests can be satisfied from the aggregators’ blocks of contiguous bytes, this strategy will deliver better access performance for some file usage patterns. It may be appropriate when access performance is the highest priority and there are many small writes. Because there are different aggregators for file metadata and raw data, this strategy tends to co-locate file metadata more than some other strategies that can reuse free space scattered throughout the file.</w:t>
       </w:r>
-      <w:commentRangeEnd w:id="28"/>
+      <w:commentRangeEnd w:id="48"/>
       <w:r>
         <w:rPr>
           <w:rStyle w:val="CommentReference"/>
           <w:vanish/>
         </w:rPr>
-        <w:commentReference w:id="28"/>
+        <w:commentReference w:id="48"/>
       </w:r>
     </w:p>
     <w:p>
@@ -5205,17 +5459,17 @@
       <w:r>
         <w:t xml:space="preserve">The H5F_FILE_SPACE_VFD strategy never reuses free space. Because allocation requests go directly to the virtual file driver, </w:t>
       </w:r>
-      <w:commentRangeStart w:id="29"/>
+      <w:commentRangeStart w:id="49"/>
       <w:r>
         <w:t xml:space="preserve">this strategy is best suited for HDF5 files whose primary file usage pattern consists of writing large amounts of raw data to extend dataset object(s). </w:t>
       </w:r>
-      <w:commentRangeEnd w:id="29"/>
+      <w:commentRangeEnd w:id="49"/>
       <w:r>
         <w:rPr>
           <w:rStyle w:val="CommentReference"/>
           <w:vanish/>
         </w:rPr>
-        <w:commentReference w:id="29"/>
+        <w:commentReference w:id="49"/>
       </w:r>
     </w:p>
     <w:p>
@@ -5228,7 +5482,7 @@
         <w:tblStyle w:val="TableGrid"/>
         <w:tblW w:w="0" w:type="auto"/>
         <w:tblLayout w:type="fixed"/>
-        <w:tblLook w:val="00BF"/>
+        <w:tblLook w:val="00A0"/>
       </w:tblPr>
       <w:tblGrid>
         <w:gridCol w:w="2716"/>
@@ -6237,7 +6491,7 @@
         </w:rPr>
         <w:t xml:space="preserve"> file creation property routine so that users can specify the file space management strategy that should be used when a new HDF5 file is created </w:t>
       </w:r>
-      <w:commentRangeStart w:id="30"/>
+      <w:commentRangeStart w:id="50"/>
       <w:r>
         <w:rPr>
           <w:sz w:val="24"/>
@@ -6245,13 +6499,13 @@
         </w:rPr>
         <w:t>(see entry in HDF5 Reference Manual)</w:t>
       </w:r>
-      <w:commentRangeEnd w:id="30"/>
+      <w:commentRangeEnd w:id="50"/>
       <w:r>
         <w:rPr>
           <w:rStyle w:val="CommentReference"/>
           <w:vanish/>
         </w:rPr>
-        <w:commentReference w:id="30"/>
+        <w:commentReference w:id="50"/>
       </w:r>
       <w:r>
         <w:rPr>
@@ -6384,7 +6638,7 @@
         </w:rPr>
         <w:t xml:space="preserve"> is the free-space section threshold used by the library’s free-space managers. </w:t>
       </w:r>
-      <w:commentRangeStart w:id="31"/>
+      <w:commentRangeStart w:id="51"/>
       <w:r>
         <w:rPr>
           <w:sz w:val="24"/>
@@ -6392,13 +6646,13 @@
         </w:rPr>
         <w:t>This parameter is mainly for performance tuning purposes, and is discussed in more detail elsewhere.</w:t>
       </w:r>
-      <w:commentRangeEnd w:id="31"/>
+      <w:commentRangeEnd w:id="51"/>
       <w:r>
         <w:rPr>
           <w:rStyle w:val="CommentReference"/>
           <w:vanish/>
         </w:rPr>
-        <w:commentReference w:id="31"/>
+        <w:commentReference w:id="51"/>
       </w:r>
       <w:r>
         <w:rPr>
@@ -6407,7 +6661,7 @@
         </w:rPr>
         <w:t xml:space="preserve"> </w:t>
       </w:r>
-      <w:commentRangeStart w:id="32"/>
+      <w:commentRangeStart w:id="52"/>
       <w:r>
         <w:rPr>
           <w:sz w:val="24"/>
@@ -6453,13 +6707,13 @@
         </w:rPr>
         <w:t xml:space="preserve"> indicates that the file’s corresponding existing value should not be modified as a result of the call.</w:t>
       </w:r>
-      <w:commentRangeEnd w:id="32"/>
+      <w:commentRangeEnd w:id="52"/>
       <w:r>
         <w:rPr>
           <w:rStyle w:val="CommentReference"/>
           <w:vanish/>
         </w:rPr>
-        <w:commentReference w:id="32"/>
+        <w:commentReference w:id="52"/>
       </w:r>
       <w:r>
         <w:rPr>
@@ -6484,7 +6738,7 @@
         </w:rPr>
         <w:t xml:space="preserve">The library provides a companion routine that retrieves the file space management information for an HDF5 file </w:t>
       </w:r>
-      <w:commentRangeStart w:id="33"/>
+      <w:commentRangeStart w:id="53"/>
       <w:r>
         <w:rPr>
           <w:sz w:val="24"/>
@@ -6492,13 +6746,13 @@
         </w:rPr>
         <w:t>(see entry in HDF5 Reference Manual)</w:t>
       </w:r>
-      <w:commentRangeEnd w:id="33"/>
+      <w:commentRangeEnd w:id="53"/>
       <w:r>
         <w:rPr>
           <w:rStyle w:val="CommentReference"/>
           <w:vanish/>
         </w:rPr>
-        <w:commentReference w:id="33"/>
+        <w:commentReference w:id="53"/>
       </w:r>
       <w:r>
         <w:rPr>
@@ -6650,7 +6904,7 @@
         </w:rPr>
         <w:t xml:space="preserve"> </w:t>
       </w:r>
-      <w:commentRangeStart w:id="34"/>
+      <w:commentRangeStart w:id="54"/>
       <w:r>
         <w:rPr>
           <w:sz w:val="24"/>
@@ -6658,13 +6912,13 @@
         </w:rPr>
         <w:t xml:space="preserve">is the file creation property list identifier associated with the HDF5 file. </w:t>
       </w:r>
-      <w:commentRangeEnd w:id="34"/>
+      <w:commentRangeEnd w:id="54"/>
       <w:r>
         <w:rPr>
           <w:rStyle w:val="CommentReference"/>
           <w:vanish/>
         </w:rPr>
-        <w:commentReference w:id="34"/>
+        <w:commentReference w:id="54"/>
       </w:r>
       <w:r>
         <w:rPr>
@@ -6784,7 +7038,7 @@
         </w:rPr>
         <w:t xml:space="preserve">shows </w:t>
       </w:r>
-      <w:commentRangeStart w:id="35"/>
+      <w:commentRangeStart w:id="55"/>
       <w:r>
         <w:rPr>
           <w:sz w:val="24"/>
@@ -6808,13 +7062,13 @@
         </w:rPr>
         <w:t>,</w:t>
       </w:r>
-      <w:commentRangeEnd w:id="35"/>
+      <w:commentRangeEnd w:id="55"/>
       <w:r>
         <w:rPr>
           <w:rStyle w:val="CommentReference"/>
           <w:vanish/>
         </w:rPr>
-        <w:commentReference w:id="35"/>
+        <w:commentReference w:id="55"/>
       </w:r>
       <w:r>
         <w:rPr>
@@ -6920,7 +7174,7 @@
       <w:pPr>
         <w:pStyle w:val="ListParagraph"/>
       </w:pPr>
-      <w:commentRangeStart w:id="36"/>
+      <w:commentRangeStart w:id="56"/>
       <w:r>
         <w:t>/* The strategy retrieved will be #1 H5F_FILE_SPACE_ALL_PERSIST */</w:t>
       </w:r>
@@ -6953,7 +7207,7 @@
         <w:t>);</w:t>
       </w:r>
     </w:p>
-    <w:commentRangeEnd w:id="36"/>
+    <w:commentRangeEnd w:id="56"/>
     <w:p>
       <w:pPr>
         <w:pStyle w:val="ListParagraph"/>
@@ -6963,7 +7217,7 @@
           <w:rStyle w:val="CommentReference"/>
           <w:vanish/>
         </w:rPr>
-        <w:commentReference w:id="36"/>
+        <w:commentReference w:id="56"/>
       </w:r>
     </w:p>
     <w:p>
@@ -6990,7 +7244,7 @@
           <w:szCs w:val="24"/>
         </w:rPr>
       </w:pPr>
-      <w:commentRangeStart w:id="37"/>
+      <w:commentRangeStart w:id="57"/>
       <w:r>
         <w:rPr>
           <w:sz w:val="24"/>
@@ -7013,13 +7267,13 @@
         </w:rPr>
         <w:t xml:space="preserve"> </w:t>
       </w:r>
-      <w:commentRangeEnd w:id="37"/>
+      <w:commentRangeEnd w:id="57"/>
       <w:r>
         <w:rPr>
           <w:rStyle w:val="CommentReference"/>
           <w:vanish/>
         </w:rPr>
-        <w:commentReference w:id="37"/>
+        <w:commentReference w:id="57"/>
       </w:r>
       <w:r>
         <w:rPr>
@@ -7249,11 +7503,11 @@
       <w:r>
         <w:t xml:space="preserve">3.2 Tuning File Space </w:t>
       </w:r>
-      <w:commentRangeStart w:id="38"/>
+      <w:commentRangeStart w:id="58"/>
       <w:r>
         <w:t>Management</w:t>
       </w:r>
-      <w:commentRangeEnd w:id="38"/>
+      <w:commentRangeEnd w:id="58"/>
       <w:r>
         <w:rPr>
           <w:rStyle w:val="CommentReference"/>
@@ -7263,25 +7517,25 @@
           <w:vanish/>
           <w:color w:val="auto"/>
         </w:rPr>
-        <w:commentReference w:id="38"/>
+        <w:commentReference w:id="58"/>
       </w:r>
     </w:p>
     <w:p>
       <w:pPr>
         <w:pStyle w:val="Normal12"/>
         <w:numPr>
-          <w:ins w:id="39" w:author="Frank Baker" w:date="2009-10-26T15:04:00Z"/>
+          <w:ins w:id="59" w:author="Frank Baker" w:date="2009-10-26T15:04:00Z"/>
         </w:numPr>
       </w:pPr>
       <w:r>
         <w:t xml:space="preserve">Each of the four file space management strategies has benefits and drawbacks. The appropriate strategy depends on the HDF5 file’s usage pattern. </w:t>
       </w:r>
-      <w:commentRangeStart w:id="40"/>
+      <w:commentRangeStart w:id="60"/>
       <w:r>
         <w:t>In this section we cover the pros and cons of the various strategies in more detail, and use additional scenarios to demonstrate their effect on file size.</w:t>
       </w:r>
     </w:p>
-    <w:commentRangeEnd w:id="40"/>
+    <w:commentRangeEnd w:id="60"/>
     <w:p>
       <w:pPr>
         <w:pStyle w:val="Normal12"/>
@@ -7294,7 +7548,7 @@
           <w:rStyle w:val="CommentReference"/>
           <w:vanish/>
         </w:rPr>
-        <w:commentReference w:id="40"/>
+        <w:commentReference w:id="60"/>
       </w:r>
       <w:r>
         <w:t xml:space="preserve">Recall the two HDF5 files used in 1_Primer, </w:t>
@@ -7417,32 +7671,32 @@
       <w:r>
         <w:t xml:space="preserve">The H5F_FILE_SPACE_AGGR_VFD and H5F_FILE_SPACE_VFD strategies never use the HDF5 library’s free-space manager to track released file space. Therefore, any fragments </w:t>
       </w:r>
-      <w:commentRangeStart w:id="41"/>
+      <w:commentRangeStart w:id="61"/>
       <w:r>
         <w:t>of</w:t>
       </w:r>
-      <w:commentRangeEnd w:id="41"/>
+      <w:commentRangeEnd w:id="61"/>
       <w:r>
         <w:rPr>
           <w:rStyle w:val="CommentReference"/>
           <w:vanish/>
         </w:rPr>
-        <w:commentReference w:id="41"/>
+        <w:commentReference w:id="61"/>
       </w:r>
       <w:r>
         <w:t xml:space="preserve"> unused space that result from the manipulation of HDF5 objects will be unaccounted space that can never be reused. </w:t>
       </w:r>
-      <w:commentRangeStart w:id="42"/>
+      <w:commentRangeStart w:id="62"/>
       <w:r>
         <w:t>For the AGGR_VFD and VFD strategies, the number of sessions in which manipulations occur has negligible (AGGR_VFD) or no (VFD) effect on the file size.</w:t>
       </w:r>
-      <w:commentRangeEnd w:id="42"/>
+      <w:commentRangeEnd w:id="62"/>
       <w:r>
         <w:rPr>
           <w:rStyle w:val="CommentReference"/>
           <w:vanish/>
         </w:rPr>
-        <w:commentReference w:id="42"/>
+        <w:commentReference w:id="62"/>
       </w:r>
     </w:p>
     <w:p>
@@ -7484,7 +7738,7 @@
       <w:r>
         <w:t xml:space="preserve">In the only session of this scenario, a user creates an HDF5 file named </w:t>
       </w:r>
-      <w:commentRangeStart w:id="43"/>
+      <w:commentRangeStart w:id="63"/>
       <w:r>
         <w:rPr>
           <w:i/>
@@ -7494,13 +7748,13 @@
       <w:r>
         <w:t xml:space="preserve"> </w:t>
       </w:r>
-      <w:commentRangeEnd w:id="43"/>
+      <w:commentRangeEnd w:id="63"/>
       <w:r>
         <w:rPr>
           <w:rStyle w:val="CommentReference"/>
           <w:vanish/>
         </w:rPr>
-        <w:commentReference w:id="43"/>
+        <w:commentReference w:id="63"/>
       </w:r>
       <w:r>
         <w:t>using the H5F_FILE_SPACE_ALL_PERSIST strategy. The user then adds four datasets (</w:t>
@@ -7693,17 +7947,17 @@
       <w:r>
         <w:t xml:space="preserve"> after Session 3 of Scenario B. </w:t>
       </w:r>
-      <w:commentRangeStart w:id="44"/>
+      <w:commentRangeStart w:id="64"/>
       <w:r>
         <w:t>This is because there are some space savings, in both free space and file metadata (fewer free space sections to track), when the HDF5 object manipulations occur in a single session.</w:t>
       </w:r>
-      <w:commentRangeEnd w:id="44"/>
+      <w:commentRangeEnd w:id="64"/>
       <w:r>
         <w:rPr>
           <w:rStyle w:val="CommentReference"/>
           <w:vanish/>
         </w:rPr>
-        <w:commentReference w:id="44"/>
+        <w:commentReference w:id="64"/>
       </w:r>
     </w:p>
     <w:p>
@@ -7956,17 +8210,17 @@
       <w:r>
         <w:t xml:space="preserve">, created in Scenario D, still has a substantial amount of unaccounted space (117976 bytes) – </w:t>
       </w:r>
-      <w:commentRangeStart w:id="45"/>
+      <w:commentRangeStart w:id="65"/>
       <w:r>
         <w:t>almost 95% of the total file space.</w:t>
       </w:r>
-      <w:commentRangeEnd w:id="45"/>
+      <w:commentRangeEnd w:id="65"/>
       <w:r>
         <w:rPr>
           <w:rStyle w:val="CommentReference"/>
           <w:vanish/>
         </w:rPr>
-        <w:commentReference w:id="45"/>
+        <w:commentReference w:id="65"/>
       </w:r>
     </w:p>
     <w:p>
@@ -8127,27 +8381,27 @@
         </w:rPr>
         <w:t xml:space="preserve"> has some saving in file space compared to strategy ALL_PERSIST when the HDF5 object manipulation occurs in a single session. </w:t>
       </w:r>
-      <w:commentRangeStart w:id="46"/>
+      <w:commentRangeStart w:id="66"/>
       <w:r>
         <w:rPr>
           <w:szCs w:val="24"/>
         </w:rPr>
         <w:t xml:space="preserve">The exact amount of space savings will depend on the number and size of HDF5 objects that are added and deleted, as well as on the value of the free-space section threshold and </w:t>
       </w:r>
-      <w:commentRangeStart w:id="47"/>
+      <w:commentRangeStart w:id="67"/>
       <w:r>
         <w:rPr>
           <w:szCs w:val="24"/>
         </w:rPr>
         <w:t>other advanced tuning parameters</w:t>
       </w:r>
-      <w:commentRangeEnd w:id="47"/>
+      <w:commentRangeEnd w:id="67"/>
       <w:r>
         <w:rPr>
           <w:rStyle w:val="CommentReference"/>
           <w:vanish/>
         </w:rPr>
-        <w:commentReference w:id="47"/>
+        <w:commentReference w:id="67"/>
       </w:r>
       <w:r>
         <w:rPr>
@@ -8155,13 +8409,13 @@
         </w:rPr>
         <w:t>.</w:t>
       </w:r>
-      <w:commentRangeEnd w:id="46"/>
+      <w:commentRangeEnd w:id="66"/>
       <w:r>
         <w:rPr>
           <w:rStyle w:val="CommentReference"/>
           <w:vanish/>
         </w:rPr>
-        <w:commentReference w:id="46"/>
+        <w:commentReference w:id="66"/>
       </w:r>
     </w:p>
     <w:p>
@@ -8569,7 +8823,7 @@
         <w:tblStyle w:val="TableGrid"/>
         <w:tblW w:w="0" w:type="auto"/>
         <w:tblLayout w:type="fixed"/>
-        <w:tblLook w:val="00BF"/>
+        <w:tblLook w:val="00A0"/>
       </w:tblPr>
       <w:tblGrid>
         <w:gridCol w:w="1188"/>
@@ -8675,20 +8929,20 @@
                 <w:sz w:val="20"/>
               </w:rPr>
             </w:pPr>
-            <w:commentRangeStart w:id="48"/>
+            <w:commentRangeStart w:id="68"/>
             <w:r>
               <w:rPr>
                 <w:sz w:val="20"/>
               </w:rPr>
               <w:t>File Size</w:t>
             </w:r>
-            <w:commentRangeEnd w:id="48"/>
+            <w:commentRangeEnd w:id="68"/>
             <w:r>
               <w:rPr>
                 <w:rStyle w:val="CommentReference"/>
                 <w:vanish/>
               </w:rPr>
-              <w:commentReference w:id="48"/>
+              <w:commentReference w:id="68"/>
             </w:r>
           </w:p>
           <w:p>
@@ -9969,7 +10223,7 @@
         </w:rPr>
         <w:t xml:space="preserve"> is tracked free space, it may be reused in later sessions if more HDF5 objects are added to the file, or if </w:t>
       </w:r>
-      <w:commentRangeStart w:id="49"/>
+      <w:commentRangeStart w:id="69"/>
       <w:r>
         <w:rPr>
           <w:sz w:val="24"/>
@@ -9985,13 +10239,13 @@
         </w:rPr>
         <w:t xml:space="preserve"> </w:t>
       </w:r>
-      <w:commentRangeEnd w:id="49"/>
+      <w:commentRangeEnd w:id="69"/>
       <w:r>
         <w:rPr>
           <w:rStyle w:val="CommentReference"/>
           <w:vanish/>
         </w:rPr>
-        <w:commentReference w:id="49"/>
+        <w:commentReference w:id="69"/>
       </w:r>
     </w:p>
     <w:p>
@@ -10133,7 +10387,7 @@
         </w:rPr>
         <w:t xml:space="preserve">The final Scenarios G and H illustrate that the strategies AGGR_VFD and VFD have the benefit of saving file space when the usage pattern is adding HDF5 objects without deletion. </w:t>
       </w:r>
-      <w:commentRangeStart w:id="50"/>
+      <w:commentRangeStart w:id="70"/>
       <w:r>
         <w:rPr>
           <w:sz w:val="24"/>
@@ -10141,13 +10395,13 @@
         </w:rPr>
         <w:t xml:space="preserve"> They may also be faster, because no time is spent tracking free space in the file.</w:t>
       </w:r>
-      <w:commentRangeEnd w:id="50"/>
+      <w:commentRangeEnd w:id="70"/>
       <w:r>
         <w:rPr>
           <w:rStyle w:val="CommentReference"/>
           <w:vanish/>
         </w:rPr>
-        <w:commentReference w:id="50"/>
+        <w:commentReference w:id="70"/>
       </w:r>
     </w:p>
     <w:p>
@@ -10502,7 +10756,7 @@
         <w:tblStyle w:val="TableGrid"/>
         <w:tblW w:w="0" w:type="auto"/>
         <w:tblLayout w:type="fixed"/>
-        <w:tblLook w:val="00BF"/>
+        <w:tblLook w:val="00A0"/>
       </w:tblPr>
       <w:tblGrid>
         <w:gridCol w:w="1188"/>
@@ -11692,7 +11946,7 @@
       <w:r>
         <w:t xml:space="preserve">, it will have the benefit of better I/O performance due to the use of aggregators for servicing space allocation requests. </w:t>
       </w:r>
-      <w:commentRangeStart w:id="51"/>
+      <w:commentRangeStart w:id="71"/>
       <w:r>
         <w:t xml:space="preserve">Metadata in </w:t>
       </w:r>
@@ -11738,13 +11992,13 @@
       <w:r>
         <w:t>.</w:t>
       </w:r>
-      <w:commentRangeEnd w:id="51"/>
+      <w:commentRangeEnd w:id="71"/>
       <w:r>
         <w:rPr>
           <w:rStyle w:val="CommentReference"/>
           <w:vanish/>
         </w:rPr>
-        <w:commentReference w:id="51"/>
+        <w:commentReference w:id="71"/>
       </w:r>
     </w:p>
     <w:p>
@@ -11754,7 +12008,7 @@
       <w:r>
         <w:t xml:space="preserve">The section </w:t>
       </w:r>
-      <w:commentRangeStart w:id="52"/>
+      <w:commentRangeStart w:id="72"/>
       <w:r>
         <w:rPr>
           <w:i/>
@@ -11767,13 +12021,13 @@
         </w:rPr>
         <w:t>File Space Management</w:t>
       </w:r>
-      <w:commentRangeEnd w:id="52"/>
+      <w:commentRangeEnd w:id="72"/>
       <w:r>
         <w:rPr>
           <w:rStyle w:val="CommentReference"/>
           <w:vanish/>
         </w:rPr>
-        <w:commentReference w:id="52"/>
+        <w:commentReference w:id="72"/>
       </w:r>
       <w:r>
         <w:rPr>
@@ -11925,7 +12179,7 @@
           <w:szCs w:val="24"/>
         </w:rPr>
       </w:pPr>
-      <w:commentRangeStart w:id="53"/>
+      <w:commentRangeStart w:id="73"/>
       <w:r>
         <w:rPr>
           <w:sz w:val="24"/>
@@ -11980,7 +12234,7 @@
         <w:t>() for VFD</w:t>
       </w:r>
     </w:p>
-    <w:commentRangeEnd w:id="53"/>
+    <w:commentRangeEnd w:id="73"/>
     <w:p>
       <w:pPr>
         <w:pStyle w:val="NoSpacing"/>
@@ -11994,13 +12248,13 @@
           <w:rStyle w:val="CommentReference"/>
           <w:vanish/>
         </w:rPr>
-        <w:commentReference w:id="53"/>
+        <w:commentReference w:id="73"/>
       </w:r>
     </w:p>
     <w:p/>
     <w:sectPr>
-      <w:footerReference w:type="even" r:id="rId6"/>
-      <w:footerReference w:type="default" r:id="rId7"/>
+      <w:footerReference w:type="even" r:id="rId8"/>
+      <w:footerReference w:type="default" r:id="rId9"/>
       <w:pgSz w:w="12240" w:h="15840"/>
       <w:pgMar w:top="1440" w:right="1440" w:bottom="1440" w:left="1440" w:gutter="0"/>
       <w:titlePg/>
@@ -12012,7 +12266,7 @@
 
 <file path=word/comments.xml><?xml version="1.0" encoding="utf-8"?>
 <w:comments xmlns:mo="http://schemas.microsoft.com/office/mac/office/2008/main" xmlns:ve="http://schemas.openxmlformats.org/markup-compatibility/2006" xmlns:mv="urn:schemas-microsoft-com:mac:vml" xmlns:o="urn:schemas-microsoft-com:office:office" xmlns:r="http://schemas.openxmlformats.org/officeDocument/2006/relationships" xmlns:m="http://schemas.openxmlformats.org/officeDocument/2006/math" xmlns:v="urn:schemas-microsoft-com:vml" xmlns:wp="http://schemas.openxmlformats.org/drawingml/2006/wordprocessingDrawing" xmlns:w10="urn:schemas-microsoft-com:office:word" xmlns:w="http://schemas.openxmlformats.org/wordprocessingml/2006/main" xmlns:wne="http://schemas.microsoft.com/office/word/2006/wordml">
-  <w:comment w:id="0" w:author="Frank Baker" w:date="2009-10-27T15:32:00Z" w:initials="FMB">
+  <w:comment w:id="1" w:author="Frank Baker" w:date="2009-10-27T15:32:00Z" w:initials="FMB">
     <w:p>
       <w:pPr>
         <w:pStyle w:val="CommentText"/>
@@ -12031,7 +12285,7 @@
       </w:r>
     </w:p>
   </w:comment>
-  <w:comment w:id="1" w:author="Ruth Aydt" w:date="2009-09-23T17:59:00Z" w:initials="RA">
+  <w:comment w:id="2" w:author="Ruth Aydt" w:date="2009-09-23T17:59:00Z" w:initials="RA">
     <w:p>
       <w:pPr>
         <w:pStyle w:val="CommentText"/>
@@ -12047,7 +12301,7 @@
       </w:r>
     </w:p>
   </w:comment>
-  <w:comment w:id="2" w:author="Ruth Aydt" w:date="2010-02-02T15:43:00Z" w:initials="RA">
+  <w:comment w:id="4" w:author=" Mike Folk" w:date="2010-03-08T16:24:00Z" w:initials="MF">
     <w:p>
       <w:pPr>
         <w:pStyle w:val="CommentText"/>
@@ -12059,11 +12313,90 @@
         <w:annotationRef/>
       </w:r>
       <w:r>
+        <w:t xml:space="preserve">A short section describing the different strategies would be helpful here. </w:t>
+      </w:r>
+    </w:p>
+    <w:p>
+      <w:pPr>
+        <w:pStyle w:val="CommentText"/>
+      </w:pPr>
+    </w:p>
+    <w:p>
+      <w:pPr>
+        <w:pStyle w:val="CommentText"/>
+      </w:pPr>
+      <w:r>
+        <w:t xml:space="preserve">It would also be nice to have a section describing briefly the concepts that are described in the subsequent scenarios. Things like </w:t>
+      </w:r>
+      <w:r>
+        <w:t xml:space="preserve">“session”, </w:t>
+      </w:r>
+      <w:r>
+        <w:t>“tracked space” and “unaccounted space.” May not work because it may have to be too detailed. Pictures would help</w:t>
+      </w:r>
+      <w:r>
+        <w:t>, maybe</w:t>
+      </w:r>
+      <w:r>
+        <w:t>.</w:t>
+      </w:r>
+    </w:p>
+    <w:p>
+      <w:pPr>
+        <w:pStyle w:val="CommentText"/>
+      </w:pPr>
+    </w:p>
+    <w:p>
+      <w:pPr>
+        <w:pStyle w:val="CommentText"/>
+      </w:pPr>
+      <w:r>
+        <w:t xml:space="preserve">Also </w:t>
+      </w:r>
+      <w:r>
+        <w:t xml:space="preserve">maybe have </w:t>
+      </w:r>
+      <w:r>
+        <w:t>a section describing file space management that occurs during a session vs. what occurs outside of a session.</w:t>
+      </w:r>
+      <w:r>
+        <w:t xml:space="preserve">  Just a synopsis, so they have a sense of what’s possible during those times.</w:t>
+      </w:r>
+    </w:p>
+  </w:comment>
+  <w:comment w:id="5" w:author=" Mike Folk" w:date="2010-03-08T14:23:00Z" w:initials="MF">
+    <w:p>
+      <w:pPr>
+        <w:pStyle w:val="CommentText"/>
+      </w:pPr>
+      <w:r>
+        <w:rPr>
+          <w:rStyle w:val="CommentReference"/>
+        </w:rPr>
+        <w:annotationRef/>
+      </w:r>
+      <w:r>
+        <w:t xml:space="preserve"> I think you’re packing too much information into this pair of scenarios. Recommend much shorter scenarios initially, in which you, for instance, create and replace just one dataset. Feels like too much information in one example. Other scenarios can then introduce the other ideas without so much verbiage per example.</w:t>
+      </w:r>
+    </w:p>
+  </w:comment>
+  <w:comment w:id="7" w:author="Ruth Aydt" w:date="2010-02-02T15:43:00Z" w:initials="RA">
+    <w:p>
+      <w:pPr>
+        <w:pStyle w:val="CommentText"/>
+      </w:pPr>
+      <w:r>
+        <w:rPr>
+          <w:rStyle w:val="CommentReference"/>
+        </w:rPr>
+        <w:annotationRef/>
+      </w:r>
+      <w:r>
         <w:t>I use the notion of a “session” as the time between when a file is opened and closed. This concept is important in discussing the file space management strategies &amp; their related free space tracking behavior.   Wanted some consistent way to discuss these things.  Curious to know if this is clear to other readers.</w:t>
       </w:r>
     </w:p>
   </w:comment>
-  <w:comment w:id="3" w:author="Ruth Aydt" w:date="2010-02-02T15:43:00Z" w:initials="RA">
+  <w:comment w:id="6" w:author=" Mike Folk" w:date="2010-03-08T13:51:00Z" w:initials="MF">
     <w:p>
       <w:pPr>
         <w:pStyle w:val="CommentText"/>
@@ -12075,71 +12408,7 @@
         <w:annotationRef/>
       </w:r>
       <w:r>
-        <w:t>I changed this from not_persist.h;  not_persistant.h5 would be okay too, but “not_persist” seems odd to me.  I went with no_persist because it was shorter</w:t>
-      </w:r>
-    </w:p>
-  </w:comment>
-  <w:comment w:id="5" w:author="Frank Baker" w:date="2010-02-02T15:43:00Z" w:initials="FMB">
-    <w:p>
-      <w:pPr>
-        <w:pStyle w:val="CommentText"/>
-      </w:pPr>
-      <w:r>
-        <w:rPr>
-          <w:rStyle w:val="CommentReference"/>
-        </w:rPr>
-        <w:annotationRef/>
-      </w:r>
-      <w:r>
-        <w:t>Suggest specifying the non-default strategy that is used.  Only one strategy will produce the behavior described in this scenario.  For simplicity, the strategy used could be identified and briefly discussed in a second paragraph of one or two sentences.  (Though my proposed text here is clumsier than I would like.)</w:t>
-      </w:r>
-    </w:p>
-  </w:comment>
-  <w:comment w:id="4" w:author="Frank Baker" w:date="2010-02-02T15:43:00Z" w:initials="FMB">
-    <w:p>
-      <w:pPr>
-        <w:pStyle w:val="CommentText"/>
-      </w:pPr>
-      <w:r>
-        <w:rPr>
-          <w:rStyle w:val="CommentReference"/>
-        </w:rPr>
-        <w:annotationRef/>
-      </w:r>
-      <w:r>
-        <w:t>See related comment on page 4.</w:t>
-      </w:r>
-    </w:p>
-  </w:comment>
-  <w:comment w:id="6" w:author="Ruth Aydt" w:date="2010-02-02T15:43:00Z" w:initials="RA">
-    <w:p>
-      <w:pPr>
-        <w:pStyle w:val="CommentText"/>
-      </w:pPr>
-      <w:r>
-        <w:rPr>
-          <w:rStyle w:val="CommentReference"/>
-        </w:rPr>
-        <w:annotationRef/>
-      </w:r>
-      <w:r>
-        <w:t>Think we may want to show strategy here too.</w:t>
-      </w:r>
-    </w:p>
-  </w:comment>
-  <w:comment w:id="7" w:author="Frank Baker" w:date="2010-02-02T15:43:00Z" w:initials="FMB">
-    <w:p>
-      <w:pPr>
-        <w:pStyle w:val="CommentText"/>
-      </w:pPr>
-      <w:r>
-        <w:rPr>
-          <w:rStyle w:val="CommentReference"/>
-        </w:rPr>
-        <w:annotationRef/>
-      </w:r>
-      <w:r>
-        <w:t>Or list the strategy *if* one was explicitly set?  That is, list the strategy only when the application is not relying on HDF5 defaults.</w:t>
+        <w:t>“Session” is clear to me. However, it might be useful to describe this concept in a separate section, prior to these scenarios, and in the process define the term.</w:t>
       </w:r>
     </w:p>
   </w:comment>
@@ -12155,11 +12424,123 @@
         <w:annotationRef/>
       </w:r>
       <w:r>
+        <w:t>I changed this from not_persist.h;  not_persistant.h5 would be okay too, but “not_persist” seems odd to me.  I went with no_persist because it was shorter</w:t>
+      </w:r>
+    </w:p>
+  </w:comment>
+  <w:comment w:id="11" w:author="Frank Baker" w:date="2010-02-02T15:43:00Z" w:initials="FMB">
+    <w:p>
+      <w:pPr>
+        <w:pStyle w:val="CommentText"/>
+      </w:pPr>
+      <w:r>
+        <w:rPr>
+          <w:rStyle w:val="CommentReference"/>
+        </w:rPr>
+        <w:annotationRef/>
+      </w:r>
+      <w:r>
+        <w:t>Suggest specifying the non-default strategy that is used.  Only one strategy will produce the behavior described in this scenario.  For simplicity, the strategy used could be identified and briefly discussed in a second paragraph of one or two sentences.  (Though my proposed text here is clumsier than I would like.)</w:t>
+      </w:r>
+    </w:p>
+  </w:comment>
+  <w:comment w:id="9" w:author="Frank Baker" w:date="2010-02-02T15:43:00Z" w:initials="FMB">
+    <w:p>
+      <w:pPr>
+        <w:pStyle w:val="CommentText"/>
+      </w:pPr>
+      <w:r>
+        <w:rPr>
+          <w:rStyle w:val="CommentReference"/>
+        </w:rPr>
+        <w:annotationRef/>
+      </w:r>
+      <w:r>
+        <w:t>See related comment on page 4.</w:t>
+      </w:r>
+    </w:p>
+  </w:comment>
+  <w:comment w:id="10" w:author=" Mike Folk" w:date="2010-03-08T13:53:00Z" w:initials="MF">
+    <w:p>
+      <w:pPr>
+        <w:pStyle w:val="CommentText"/>
+      </w:pPr>
+      <w:r>
+        <w:rPr>
+          <w:rStyle w:val="CommentReference"/>
+        </w:rPr>
+        <w:annotationRef/>
+      </w:r>
+      <w:r>
+        <w:t>Suggest removing parenthetic remark. Not needed for understanding.</w:t>
+      </w:r>
+    </w:p>
+  </w:comment>
+  <w:comment w:id="14" w:author=" Mike Folk" w:date="2010-03-08T13:58:00Z" w:initials="MF">
+    <w:p>
+      <w:pPr>
+        <w:pStyle w:val="CommentText"/>
+      </w:pPr>
+      <w:r>
+        <w:rPr>
+          <w:rStyle w:val="CommentReference"/>
+        </w:rPr>
+        <w:annotationRef/>
+      </w:r>
+      <w:r>
+        <w:t>Suggest new wording to shorten and make similar to subsequent text. Suggest similar revisions for other utility calls.</w:t>
+      </w:r>
+    </w:p>
+  </w:comment>
+  <w:comment w:id="21" w:author="Ruth Aydt" w:date="2010-02-02T15:43:00Z" w:initials="RA">
+    <w:p>
+      <w:pPr>
+        <w:pStyle w:val="CommentText"/>
+      </w:pPr>
+      <w:r>
+        <w:rPr>
+          <w:rStyle w:val="CommentReference"/>
+        </w:rPr>
+        <w:annotationRef/>
+      </w:r>
+      <w:r>
+        <w:t>Think we may want to show strategy here too.</w:t>
+      </w:r>
+    </w:p>
+  </w:comment>
+  <w:comment w:id="22" w:author="Frank Baker" w:date="2010-02-02T15:43:00Z" w:initials="FMB">
+    <w:p>
+      <w:pPr>
+        <w:pStyle w:val="CommentText"/>
+      </w:pPr>
+      <w:r>
+        <w:rPr>
+          <w:rStyle w:val="CommentReference"/>
+        </w:rPr>
+        <w:annotationRef/>
+      </w:r>
+      <w:r>
+        <w:t>Or list the strategy *if* one was explicitly set?  That is, list the strategy only when the application is not relying on HDF5 defaults.</w:t>
+      </w:r>
+    </w:p>
+  </w:comment>
+  <w:comment w:id="23" w:author="Ruth Aydt" w:date="2010-02-02T15:43:00Z" w:initials="RA">
+    <w:p>
+      <w:pPr>
+        <w:pStyle w:val="CommentText"/>
+      </w:pPr>
+      <w:r>
+        <w:rPr>
+          <w:rStyle w:val="CommentReference"/>
+        </w:rPr>
+        <w:annotationRef/>
+      </w:r>
+      <w:r>
         <w:t>I changed this from “storage” – I think use of file space here makes it more consistant throughout.  h5stat output will need to be updated.</w:t>
       </w:r>
     </w:p>
   </w:comment>
-  <w:comment w:id="9" w:author="Ruth Aydt" w:date="2010-02-02T15:43:00Z" w:initials="RA">
+  <w:comment w:id="24" w:author=" Mike Folk" w:date="2010-03-08T14:01:00Z" w:initials="MF">
     <w:p>
       <w:pPr>
         <w:pStyle w:val="CommentText"/>
@@ -12171,11 +12552,27 @@
         <w:annotationRef/>
       </w:r>
       <w:r>
+        <w:t xml:space="preserve"> “raw data…is the space…” This isn’t exactly what you want to say. Raw data occupies the space, rather than “is” the space.</w:t>
+      </w:r>
+    </w:p>
+  </w:comment>
+  <w:comment w:id="25" w:author="Ruth Aydt" w:date="2010-02-02T15:43:00Z" w:initials="RA">
+    <w:p>
+      <w:pPr>
+        <w:pStyle w:val="CommentText"/>
+      </w:pPr>
+      <w:r>
+        <w:rPr>
+          <w:rStyle w:val="CommentReference"/>
+        </w:rPr>
+        <w:annotationRef/>
+      </w:r>
+      <w:r>
         <w:t xml:space="preserve">Here’s one place I attempted to link the term “raw data” with what I user does.  Didn’t go into fact that sometimes dataset data values not put into raw data category.  </w:t>
       </w:r>
     </w:p>
   </w:comment>
-  <w:comment w:id="10" w:author="Ruth Aydt" w:date="2010-02-02T15:43:00Z" w:initials="RA">
+  <w:comment w:id="26" w:author="Ruth Aydt" w:date="2010-02-02T15:43:00Z" w:initials="RA">
     <w:p>
       <w:pPr>
         <w:pStyle w:val="CommentText"/>
@@ -12191,7 +12588,7 @@
       </w:r>
     </w:p>
   </w:comment>
-  <w:comment w:id="11" w:author="Ruth Aydt" w:date="2010-02-02T15:43:00Z" w:initials="RA">
+  <w:comment w:id="27" w:author=" Mike Folk" w:date="2010-03-08T14:07:00Z" w:initials="MF">
     <w:p>
       <w:pPr>
         <w:pStyle w:val="CommentText"/>
@@ -12203,11 +12600,49 @@
         <w:annotationRef/>
       </w:r>
       <w:r>
+        <w:t xml:space="preserve"> I like that change.</w:t>
+      </w:r>
+    </w:p>
+  </w:comment>
+  <w:comment w:id="28" w:author=" Mike Folk" w:date="2010-03-08T16:25:00Z" w:initials="MF">
+    <w:p>
+      <w:pPr>
+        <w:pStyle w:val="CommentText"/>
+      </w:pPr>
+      <w:r>
+        <w:rPr>
+          <w:rStyle w:val="CommentReference"/>
+        </w:rPr>
+        <w:annotationRef/>
+      </w:r>
+      <w:r>
+        <w:t xml:space="preserve">“Persist” seems jargon, which I suppose is OK. Something like </w:t>
+      </w:r>
+      <w:r>
+        <w:t>“maintain”</w:t>
+      </w:r>
+      <w:r>
+        <w:t xml:space="preserve"> or  “carry” may be a little less so.</w:t>
+      </w:r>
+    </w:p>
+  </w:comment>
+  <w:comment w:id="29" w:author="Ruth Aydt" w:date="2010-02-02T15:43:00Z" w:initials="RA">
+    <w:p>
+      <w:pPr>
+        <w:pStyle w:val="CommentText"/>
+      </w:pPr>
+      <w:r>
+        <w:rPr>
+          <w:rStyle w:val="CommentReference"/>
+        </w:rPr>
+        <w:annotationRef/>
+      </w:r>
+      <w:r>
         <w:t>These statements should be confirmed.</w:t>
       </w:r>
     </w:p>
   </w:comment>
-  <w:comment w:id="12" w:author="Ruth Aydt" w:date="2010-02-02T15:43:00Z" w:initials="RA">
+  <w:comment w:id="31" w:author="Ruth Aydt" w:date="2010-02-02T15:43:00Z" w:initials="RA">
     <w:p>
       <w:pPr>
         <w:pStyle w:val="CommentText"/>
@@ -12223,7 +12658,7 @@
       </w:r>
     </w:p>
   </w:comment>
-  <w:comment w:id="13" w:author="Frank Baker" w:date="2010-02-02T15:43:00Z" w:initials="FMB">
+  <w:comment w:id="33" w:author=" Mike Folk" w:date="2010-03-08T16:26:00Z" w:initials="MF">
     <w:p>
       <w:pPr>
         <w:pStyle w:val="CommentText"/>
@@ -12235,11 +12670,49 @@
         <w:annotationRef/>
       </w:r>
       <w:r>
+        <w:t>If possible, it would be better to give it a name than to give the flag.</w:t>
+      </w:r>
+      <w:r>
+        <w:t xml:space="preserve"> </w:t>
+      </w:r>
+    </w:p>
+    <w:p>
+      <w:pPr>
+        <w:pStyle w:val="CommentText"/>
+      </w:pPr>
+    </w:p>
+    <w:p>
+      <w:pPr>
+        <w:pStyle w:val="CommentText"/>
+      </w:pPr>
+      <w:r>
+        <w:t>Tell</w:t>
+      </w:r>
+      <w:r>
+        <w:t>s</w:t>
+      </w:r>
+      <w:r>
+        <w:t xml:space="preserve"> them what this option is supposed to do.</w:t>
+      </w:r>
+    </w:p>
+  </w:comment>
+  <w:comment w:id="32" w:author="Frank Baker" w:date="2010-02-02T15:43:00Z" w:initials="FMB">
+    <w:p>
+      <w:pPr>
+        <w:pStyle w:val="CommentText"/>
+      </w:pPr>
+      <w:r>
+        <w:rPr>
+          <w:rStyle w:val="CommentReference"/>
+        </w:rPr>
+        <w:annotationRef/>
+      </w:r>
+      <w:r>
         <w:t>Suggest specifying the non-default strategy that is used.  Only one strategy will produce the behavior described in this scenario.  For simplicity, the strategy used could be identified and briefly discussed in a second paragraph of one or two sentences.  (Though my proposed text here is clumsier than I would like.)</w:t>
       </w:r>
     </w:p>
   </w:comment>
-  <w:comment w:id="14" w:author="Ruth Aydt" w:date="2010-02-02T15:43:00Z" w:initials="RA">
+  <w:comment w:id="34" w:author="Ruth Aydt" w:date="2010-02-02T15:43:00Z" w:initials="RA">
     <w:p>
       <w:pPr>
         <w:pStyle w:val="CommentText"/>
@@ -12255,7 +12728,7 @@
       </w:r>
     </w:p>
   </w:comment>
-  <w:comment w:id="15" w:author="Frank Baker" w:date="2010-02-02T15:43:00Z" w:initials="FMB">
+  <w:comment w:id="35" w:author="Frank Baker" w:date="2010-02-02T15:43:00Z" w:initials="FMB">
     <w:p>
       <w:pPr>
         <w:pStyle w:val="CommentText"/>
@@ -12271,7 +12744,7 @@
       </w:r>
     </w:p>
   </w:comment>
-  <w:comment w:id="16" w:author="Frank Baker" w:date="2010-02-02T15:43:00Z" w:initials="FMB">
+  <w:comment w:id="36" w:author="Frank Baker" w:date="2010-02-02T15:43:00Z" w:initials="FMB">
     <w:p>
       <w:pPr>
         <w:pStyle w:val="CommentText"/>
@@ -12287,7 +12760,7 @@
       </w:r>
     </w:p>
   </w:comment>
-  <w:comment w:id="18" w:author="Ruth Aydt" w:date="2010-02-02T15:43:00Z" w:initials="RA">
+  <w:comment w:id="38" w:author="Ruth Aydt" w:date="2010-02-02T15:43:00Z" w:initials="RA">
     <w:p>
       <w:pPr>
         <w:pStyle w:val="CommentText"/>
@@ -12303,7 +12776,7 @@
       </w:r>
     </w:p>
   </w:comment>
-  <w:comment w:id="19" w:author="Ruth Aydt" w:date="2010-02-02T15:45:00Z" w:initials="RA">
+  <w:comment w:id="39" w:author="Ruth Aydt" w:date="2010-02-02T15:45:00Z" w:initials="RA">
     <w:p>
       <w:pPr>
         <w:pStyle w:val="CommentText"/>
@@ -12316,278 +12789,6 @@
       </w:r>
       <w:r>
         <w:t>Trying to consistently talk about ‘allocating file space’, because sometimes the space is allocated from bytes that are already in the file (free space for example).</w:t>
-      </w:r>
-    </w:p>
-  </w:comment>
-  <w:comment w:id="20" w:author="Ruth Aydt" w:date="2010-02-02T15:45:00Z" w:initials="RA">
-    <w:p>
-      <w:pPr>
-        <w:pStyle w:val="CommentText"/>
-      </w:pPr>
-      <w:r>
-        <w:rPr>
-          <w:rStyle w:val="CommentReference"/>
-        </w:rPr>
-        <w:annotationRef/>
-      </w:r>
-      <w:r>
-        <w:t>Decided to say managers here, since there are multiple.  Think we can say this without going into detail.</w:t>
-      </w:r>
-    </w:p>
-  </w:comment>
-  <w:comment w:id="21" w:author="Ruth Aydt" w:date="2010-02-02T15:45:00Z" w:initials="RA">
-    <w:p>
-      <w:pPr>
-        <w:pStyle w:val="CommentText"/>
-      </w:pPr>
-      <w:r>
-        <w:rPr>
-          <w:rStyle w:val="CommentReference"/>
-        </w:rPr>
-        <w:annotationRef/>
-      </w:r>
-      <w:r>
-        <w:t>went into this a bit more based on conversation w/ vailin.  Think it will be important later to know there are 2, and the controls related to them will affect the access patterns a strategy may be appropriate for.  Hopefully this isn’t too much detail for this section of the doc.</w:t>
-      </w:r>
-    </w:p>
-  </w:comment>
-  <w:comment w:id="23" w:author="Ruth Aydt" w:date="2010-02-02T15:45:00Z" w:initials="RA">
-    <w:p>
-      <w:pPr>
-        <w:pStyle w:val="CommentText"/>
-      </w:pPr>
-      <w:r>
-        <w:rPr>
-          <w:rStyle w:val="CommentReference"/>
-        </w:rPr>
-        <w:annotationRef/>
-      </w:r>
-      <w:r>
-        <w:t>added this because it is relevant to understanding what can be lost if free space not tracked.</w:t>
-      </w:r>
-    </w:p>
-  </w:comment>
-  <w:comment w:id="26" w:author="Frank Baker" w:date="2010-02-02T15:45:00Z" w:initials="FMB">
-    <w:p>
-      <w:pPr>
-        <w:pStyle w:val="CommentText"/>
-      </w:pPr>
-      <w:r>
-        <w:rPr>
-          <w:rStyle w:val="CommentReference"/>
-        </w:rPr>
-        <w:annotationRef/>
-      </w:r>
-      <w:r>
-        <w:t>Prior to Release 1.8.4 or Snap 1.9.x?</w:t>
-      </w:r>
-    </w:p>
-  </w:comment>
-  <w:comment w:id="25" w:author="Ruth Aydt" w:date="2010-02-02T15:45:00Z" w:initials="RA">
-    <w:p>
-      <w:pPr>
-        <w:pStyle w:val="CommentText"/>
-      </w:pPr>
-      <w:r>
-        <w:rPr>
-          <w:rStyle w:val="CommentReference"/>
-        </w:rPr>
-        <w:annotationRef/>
-      </w:r>
-      <w:r>
-        <w:t>Confirm</w:t>
-      </w:r>
-    </w:p>
-  </w:comment>
-  <w:comment w:id="27" w:author="Ruth Aydt" w:date="2010-02-02T15:45:00Z" w:initials="RA">
-    <w:p>
-      <w:pPr>
-        <w:pStyle w:val="CommentText"/>
-      </w:pPr>
-      <w:r>
-        <w:rPr>
-          <w:rStyle w:val="CommentReference"/>
-        </w:rPr>
-        <w:annotationRef/>
-      </w:r>
-      <w:r>
-        <w:t>Confirm</w:t>
-      </w:r>
-    </w:p>
-  </w:comment>
-  <w:comment w:id="28" w:author="Ruth Aydt" w:date="2010-02-02T15:45:00Z" w:initials="RA">
-    <w:p>
-      <w:pPr>
-        <w:pStyle w:val="CommentText"/>
-      </w:pPr>
-      <w:r>
-        <w:rPr>
-          <w:rStyle w:val="CommentReference"/>
-        </w:rPr>
-        <w:annotationRef/>
-      </w:r>
-      <w:r>
-        <w:t>confirm</w:t>
-      </w:r>
-    </w:p>
-  </w:comment>
-  <w:comment w:id="29" w:author="Ruth Aydt" w:date="2010-02-02T15:45:00Z" w:initials="RA">
-    <w:p>
-      <w:pPr>
-        <w:pStyle w:val="CommentText"/>
-      </w:pPr>
-      <w:r>
-        <w:rPr>
-          <w:rStyle w:val="CommentReference"/>
-        </w:rPr>
-        <w:annotationRef/>
-      </w:r>
-      <w:r>
-        <w:t>confirm</w:t>
-      </w:r>
-    </w:p>
-  </w:comment>
-  <w:comment w:id="30" w:author="Frank Baker" w:date="2010-02-02T15:45:00Z" w:initials="FMB">
-    <w:p>
-      <w:pPr>
-        <w:pStyle w:val="CommentText"/>
-      </w:pPr>
-      <w:r>
-        <w:rPr>
-          <w:rStyle w:val="CommentReference"/>
-        </w:rPr>
-        <w:annotationRef/>
-      </w:r>
-      <w:r>
-        <w:t>This will be a link in the online version of the document.</w:t>
-      </w:r>
-    </w:p>
-  </w:comment>
-  <w:comment w:id="31" w:author="Frank Baker" w:date="2010-02-02T15:45:00Z" w:initials="FMB">
-    <w:p>
-      <w:pPr>
-        <w:pStyle w:val="CommentText"/>
-      </w:pPr>
-      <w:r>
-        <w:rPr>
-          <w:rStyle w:val="CommentReference"/>
-        </w:rPr>
-        <w:annotationRef/>
-      </w:r>
-      <w:r>
-        <w:t>Does this discussion exist yet?</w:t>
-      </w:r>
-    </w:p>
-  </w:comment>
-  <w:comment w:id="32" w:author="Ruth Aydt" w:date="2010-02-02T15:45:00Z" w:initials="RA">
-    <w:p>
-      <w:pPr>
-        <w:pStyle w:val="CommentText"/>
-      </w:pPr>
-      <w:r>
-        <w:rPr>
-          <w:rStyle w:val="CommentReference"/>
-        </w:rPr>
-        <w:annotationRef/>
-      </w:r>
-      <w:r>
-        <w:t xml:space="preserve">Not thrilled w/ my phasing here either.  </w:t>
-      </w:r>
-    </w:p>
-  </w:comment>
-  <w:comment w:id="33" w:author="Frank Baker" w:date="2010-02-02T15:45:00Z" w:initials="FMB">
-    <w:p>
-      <w:pPr>
-        <w:pStyle w:val="CommentText"/>
-      </w:pPr>
-      <w:r>
-        <w:rPr>
-          <w:rStyle w:val="CommentReference"/>
-        </w:rPr>
-        <w:annotationRef/>
-      </w:r>
-      <w:r>
-        <w:t>This will be a link in the online version of the document.</w:t>
-      </w:r>
-    </w:p>
-  </w:comment>
-  <w:comment w:id="34" w:author="Ruth Aydt" w:date="2010-02-02T15:45:00Z" w:initials="RA">
-    <w:p>
-      <w:pPr>
-        <w:pStyle w:val="CommentText"/>
-      </w:pPr>
-      <w:r>
-        <w:rPr>
-          <w:rStyle w:val="CommentReference"/>
-        </w:rPr>
-        <w:annotationRef/>
-      </w:r>
-      <w:r>
-        <w:t xml:space="preserve">this is confusing to me.  if it’s a file creation property list, then it doesn’t make sense to me (because I’m not great at PLs) how it would get associated w/ a file I might open later and want to get this info about.  I think it’s only in terms of FCPL that might already be around and that I want to know how it’s set – but, that’s not yet associated w/ a file.  </w:t>
-      </w:r>
-    </w:p>
-  </w:comment>
-  <w:comment w:id="35" w:author="Ruth Aydt" w:date="2010-02-02T15:45:00Z" w:initials="RA">
-    <w:p>
-      <w:pPr>
-        <w:pStyle w:val="CommentText"/>
-      </w:pPr>
-      <w:r>
-        <w:rPr>
-          <w:rStyle w:val="CommentReference"/>
-        </w:rPr>
-        <w:annotationRef/>
-      </w:r>
-      <w:r>
-        <w:t>only the set is used to create the file… I think get should be taken out of the example, and dicussion in prev paragrapn moved after the example... not really relevant to the creation side and breaks the flow.</w:t>
-      </w:r>
-    </w:p>
-  </w:comment>
-  <w:comment w:id="36" w:author="Ruth Aydt" w:date="2010-02-02T15:45:00Z" w:initials="RA">
-    <w:p>
-      <w:pPr>
-        <w:pStyle w:val="CommentText"/>
-      </w:pPr>
-      <w:r>
-        <w:rPr>
-          <w:rStyle w:val="CommentReference"/>
-        </w:rPr>
-        <w:annotationRef/>
-      </w:r>
-      <w:r>
-        <w:t>This doesn’t seem very useful to me.  Since I just created the file why would I need to find out info about the strategy used?  Seems more relevant if I’m opening a file (but then I can’t change the strategy anyway… can I change the threshold?).  Maybe we don’t need to talk about get_file_space here at all, only mention that a companion get_ exists to go with the set_.</w:t>
-      </w:r>
-    </w:p>
-  </w:comment>
-  <w:comment w:id="37" w:author="Ruth Aydt" w:date="2010-02-02T15:45:00Z" w:initials="RA">
-    <w:p>
-      <w:pPr>
-        <w:pStyle w:val="CommentText"/>
-      </w:pPr>
-      <w:r>
-        <w:rPr>
-          <w:rStyle w:val="CommentReference"/>
-        </w:rPr>
-        <w:annotationRef/>
-      </w:r>
-      <w:r>
-        <w:t>I wonder if this should be moved into the primer section.   Especially if this info isn’t provided in an updated output of h5stat.  I think for sure strategy would be good there.  Maybe free space threshold with –s (not –S) but I don’t know enough about what thresholds do to judge at this point.</w:t>
-      </w:r>
-    </w:p>
-  </w:comment>
-  <w:comment w:id="38" w:author="Frank Baker" w:date="2010-02-02T15:45:00Z" w:initials="FMB">
-    <w:p>
-      <w:pPr>
-        <w:pStyle w:val="CommentText"/>
-      </w:pPr>
-      <w:r>
-        <w:rPr>
-          <w:rStyle w:val="CommentReference"/>
-        </w:rPr>
-        <w:annotationRef/>
-      </w:r>
-      <w:r>
-        <w:t>I think I agree that this is further detail rather than a separate piece.  Suggestion: Replace the section title and audience statement with a heading such as “Tuning File Space Management.”</w:t>
       </w:r>
     </w:p>
   </w:comment>
@@ -12603,11 +12804,11 @@
         <w:annotationRef/>
       </w:r>
       <w:r>
-        <w:t>Ah… I’m realizing that I put a lot of what Vailin had in this section into the previous sections as I edited.   Keeping it here too, as I didn’t cover it all.  Will need to decide what audience it’s appropriate for.  I think maybe okay sooner, and more detail here, but not a resolved question.  Will see as more of the doc gets done.</w:t>
+        <w:t>Decided to say managers here, since there are multiple.  Think we can say this without going into detail.</w:t>
       </w:r>
     </w:p>
   </w:comment>
-  <w:comment w:id="41" w:author="Frank Baker" w:date="2010-02-02T15:45:00Z" w:initials="FMB">
+  <w:comment w:id="41" w:author="Ruth Aydt" w:date="2010-02-02T15:45:00Z" w:initials="RA">
     <w:p>
       <w:pPr>
         <w:pStyle w:val="CommentText"/>
@@ -12619,23 +12820,7 @@
         <w:annotationRef/>
       </w:r>
       <w:r>
-        <w:t>Unless, of course, the original author meant ‘or’.</w:t>
-      </w:r>
-    </w:p>
-  </w:comment>
-  <w:comment w:id="42" w:author="Ruth Aydt" w:date="2010-02-02T15:45:00Z" w:initials="RA">
-    <w:p>
-      <w:pPr>
-        <w:pStyle w:val="CommentText"/>
-      </w:pPr>
-      <w:r>
-        <w:rPr>
-          <w:rStyle w:val="CommentReference"/>
-        </w:rPr>
-        <w:annotationRef/>
-      </w:r>
-      <w:r>
-        <w:t>Confirm.  I think with AGGR there may be a little effect if blocks are not fully used and can’t be freed.  Are there any alignment issues in VFD that would cause a (small) effect there?</w:t>
+        <w:t>went into this a bit more based on conversation w/ vailin.  Think it will be important later to know there are 2, and the controls related to them will affect the access patterns a strategy may be appropriate for.  Hopefully this isn’t too much detail for this section of the doc.</w:t>
       </w:r>
     </w:p>
   </w:comment>
@@ -12651,11 +12836,11 @@
         <w:annotationRef/>
       </w:r>
       <w:r>
-        <w:t>Okay, decided I needed to carry the Scenario in the name.  Started using persist2 here, but later things just got too hard to track.</w:t>
+        <w:t>added this because it is relevant to understanding what can be lost if free space not tracked.</w:t>
       </w:r>
     </w:p>
   </w:comment>
-  <w:comment w:id="44" w:author="Ruth Aydt" w:date="2010-02-02T15:45:00Z" w:initials="RA">
+  <w:comment w:id="46" w:author="Frank Baker" w:date="2010-02-02T15:45:00Z" w:initials="FMB">
     <w:p>
       <w:pPr>
         <w:pStyle w:val="CommentText"/>
@@ -12667,7 +12852,7 @@
         <w:annotationRef/>
       </w:r>
       <w:r>
-        <w:t>confirm</w:t>
+        <w:t>Prior to Release 1.8.4 or Snap 1.9.x?</w:t>
       </w:r>
     </w:p>
   </w:comment>
@@ -12683,11 +12868,11 @@
         <w:annotationRef/>
       </w:r>
       <w:r>
-        <w:t>Hmm. this makes me wonder if we should report Amount/Percent of unaccounted space like you do for free space.</w:t>
+        <w:t>Confirm</w:t>
       </w:r>
     </w:p>
   </w:comment>
-  <w:comment w:id="47" w:author="Frank Baker" w:date="2010-02-02T15:45:00Z" w:initials="FMB">
+  <w:comment w:id="47" w:author="Ruth Aydt" w:date="2010-02-02T15:45:00Z" w:initials="RA">
     <w:p>
       <w:pPr>
         <w:pStyle w:val="CommentText"/>
@@ -12699,11 +12884,11 @@
         <w:annotationRef/>
       </w:r>
       <w:r>
-        <w:t>Besides strategy and threshold, what other relevant advanced tuning parameters are there?  Or am I just not seeing something?</w:t>
+        <w:t>Confirm</w:t>
       </w:r>
     </w:p>
   </w:comment>
-  <w:comment w:id="46" w:author="Ruth Aydt" w:date="2010-02-02T15:45:00Z" w:initials="RA">
+  <w:comment w:id="48" w:author="Ruth Aydt" w:date="2010-02-02T15:45:00Z" w:initials="RA">
     <w:p>
       <w:pPr>
         <w:pStyle w:val="CommentText"/>
@@ -12715,23 +12900,7 @@
         <w:annotationRef/>
       </w:r>
       <w:r>
-        <w:t>confirm.</w:t>
-      </w:r>
-    </w:p>
-  </w:comment>
-  <w:comment w:id="48" w:author="Frank Baker" w:date="2010-02-02T15:45:00Z" w:initials="FMB">
-    <w:p>
-      <w:pPr>
-        <w:pStyle w:val="CommentText"/>
-      </w:pPr>
-      <w:r>
-        <w:rPr>
-          <w:rStyle w:val="CommentReference"/>
-        </w:rPr>
-        <w:annotationRef/>
-      </w:r>
-      <w:r>
-        <w:t>The numbers in this column and in the last two columns might have more impact with the aforementioned “Session 4.”   At least, I would expect the file size and tracked space numbers to be more dramatically different for persist_B.h5.</w:t>
+        <w:t>confirm</w:t>
       </w:r>
     </w:p>
   </w:comment>
@@ -12747,11 +12916,11 @@
         <w:annotationRef/>
       </w:r>
       <w:r>
-        <w:t>don’t think this is possible here because not extensible objects.   Maybe a new (as yet not discussed) dset object would be extensible and then this could happen… hmm…</w:t>
+        <w:t>confirm</w:t>
       </w:r>
     </w:p>
   </w:comment>
-  <w:comment w:id="50" w:author="Ruth Aydt" w:date="2010-02-02T15:45:00Z" w:initials="RA">
+  <w:comment w:id="50" w:author="Frank Baker" w:date="2010-02-02T15:45:00Z" w:initials="FMB">
     <w:p>
       <w:pPr>
         <w:pStyle w:val="CommentText"/>
@@ -12763,7 +12932,7 @@
         <w:annotationRef/>
       </w:r>
       <w:r>
-        <w:t>I suspect there needs to be more discussion on this (which I added).  Maybe faster for large writes.  Or maybe for small if AGGR.  Can we say more?</w:t>
+        <w:t>This will be a link in the online version of the document.</w:t>
       </w:r>
     </w:p>
   </w:comment>
@@ -12779,11 +12948,315 @@
         <w:annotationRef/>
       </w:r>
       <w:r>
+        <w:t>Does this discussion exist yet?</w:t>
+      </w:r>
+    </w:p>
+  </w:comment>
+  <w:comment w:id="52" w:author="Ruth Aydt" w:date="2010-02-02T15:45:00Z" w:initials="RA">
+    <w:p>
+      <w:pPr>
+        <w:pStyle w:val="CommentText"/>
+      </w:pPr>
+      <w:r>
+        <w:rPr>
+          <w:rStyle w:val="CommentReference"/>
+        </w:rPr>
+        <w:annotationRef/>
+      </w:r>
+      <w:r>
+        <w:t xml:space="preserve">Not thrilled w/ my phasing here either.  </w:t>
+      </w:r>
+    </w:p>
+  </w:comment>
+  <w:comment w:id="53" w:author="Frank Baker" w:date="2010-02-02T15:45:00Z" w:initials="FMB">
+    <w:p>
+      <w:pPr>
+        <w:pStyle w:val="CommentText"/>
+      </w:pPr>
+      <w:r>
+        <w:rPr>
+          <w:rStyle w:val="CommentReference"/>
+        </w:rPr>
+        <w:annotationRef/>
+      </w:r>
+      <w:r>
+        <w:t>This will be a link in the online version of the document.</w:t>
+      </w:r>
+    </w:p>
+  </w:comment>
+  <w:comment w:id="54" w:author="Ruth Aydt" w:date="2010-02-02T15:45:00Z" w:initials="RA">
+    <w:p>
+      <w:pPr>
+        <w:pStyle w:val="CommentText"/>
+      </w:pPr>
+      <w:r>
+        <w:rPr>
+          <w:rStyle w:val="CommentReference"/>
+        </w:rPr>
+        <w:annotationRef/>
+      </w:r>
+      <w:r>
+        <w:t xml:space="preserve">this is confusing to me.  if it’s a file creation property list, then it doesn’t make sense to me (because I’m not great at PLs) how it would get associated w/ a file I might open later and want to get this info about.  I think it’s only in terms of FCPL that might already be around and that I want to know how it’s set – but, that’s not yet associated w/ a file.  </w:t>
+      </w:r>
+    </w:p>
+  </w:comment>
+  <w:comment w:id="55" w:author="Ruth Aydt" w:date="2010-02-02T15:45:00Z" w:initials="RA">
+    <w:p>
+      <w:pPr>
+        <w:pStyle w:val="CommentText"/>
+      </w:pPr>
+      <w:r>
+        <w:rPr>
+          <w:rStyle w:val="CommentReference"/>
+        </w:rPr>
+        <w:annotationRef/>
+      </w:r>
+      <w:r>
+        <w:t>only the set is used to create the file… I think get should be taken out of the example, and dicussion in prev paragrapn moved after the example... not really relevant to the creation side and breaks the flow.</w:t>
+      </w:r>
+    </w:p>
+  </w:comment>
+  <w:comment w:id="56" w:author="Ruth Aydt" w:date="2010-02-02T15:45:00Z" w:initials="RA">
+    <w:p>
+      <w:pPr>
+        <w:pStyle w:val="CommentText"/>
+      </w:pPr>
+      <w:r>
+        <w:rPr>
+          <w:rStyle w:val="CommentReference"/>
+        </w:rPr>
+        <w:annotationRef/>
+      </w:r>
+      <w:r>
+        <w:t>This doesn’t seem very useful to me.  Since I just created the file why would I need to find out info about the strategy used?  Seems more relevant if I’m opening a file (but then I can’t change the strategy anyway… can I change the threshold?).  Maybe we don’t need to talk about get_file_space here at all, only mention that a companion get_ exists to go with the set_.</w:t>
+      </w:r>
+    </w:p>
+  </w:comment>
+  <w:comment w:id="57" w:author="Ruth Aydt" w:date="2010-02-02T15:45:00Z" w:initials="RA">
+    <w:p>
+      <w:pPr>
+        <w:pStyle w:val="CommentText"/>
+      </w:pPr>
+      <w:r>
+        <w:rPr>
+          <w:rStyle w:val="CommentReference"/>
+        </w:rPr>
+        <w:annotationRef/>
+      </w:r>
+      <w:r>
+        <w:t>I wonder if this should be moved into the primer section.   Especially if this info isn’t provided in an updated output of h5stat.  I think for sure strategy would be good there.  Maybe free space threshold with –s (not –S) but I don’t know enough about what thresholds do to judge at this point.</w:t>
+      </w:r>
+    </w:p>
+  </w:comment>
+  <w:comment w:id="58" w:author="Frank Baker" w:date="2010-02-02T15:45:00Z" w:initials="FMB">
+    <w:p>
+      <w:pPr>
+        <w:pStyle w:val="CommentText"/>
+      </w:pPr>
+      <w:r>
+        <w:rPr>
+          <w:rStyle w:val="CommentReference"/>
+        </w:rPr>
+        <w:annotationRef/>
+      </w:r>
+      <w:r>
+        <w:t>I think I agree that this is further detail rather than a separate piece.  Suggestion: Replace the section title and audience statement with a heading such as “Tuning File Space Management.”</w:t>
+      </w:r>
+    </w:p>
+  </w:comment>
+  <w:comment w:id="60" w:author="Ruth Aydt" w:date="2010-02-02T15:45:00Z" w:initials="RA">
+    <w:p>
+      <w:pPr>
+        <w:pStyle w:val="CommentText"/>
+      </w:pPr>
+      <w:r>
+        <w:rPr>
+          <w:rStyle w:val="CommentReference"/>
+        </w:rPr>
+        <w:annotationRef/>
+      </w:r>
+      <w:r>
+        <w:t>Ah… I’m realizing that I put a lot of what Vailin had in this section into the previous sections as I edited.   Keeping it here too, as I didn’t cover it all.  Will need to decide what audience it’s appropriate for.  I think maybe okay sooner, and more detail here, but not a resolved question.  Will see as more of the doc gets done.</w:t>
+      </w:r>
+    </w:p>
+  </w:comment>
+  <w:comment w:id="61" w:author="Frank Baker" w:date="2010-02-02T15:45:00Z" w:initials="FMB">
+    <w:p>
+      <w:pPr>
+        <w:pStyle w:val="CommentText"/>
+      </w:pPr>
+      <w:r>
+        <w:rPr>
+          <w:rStyle w:val="CommentReference"/>
+        </w:rPr>
+        <w:annotationRef/>
+      </w:r>
+      <w:r>
+        <w:t>Unless, of course, the original author meant ‘or’.</w:t>
+      </w:r>
+    </w:p>
+  </w:comment>
+  <w:comment w:id="62" w:author="Ruth Aydt" w:date="2010-02-02T15:45:00Z" w:initials="RA">
+    <w:p>
+      <w:pPr>
+        <w:pStyle w:val="CommentText"/>
+      </w:pPr>
+      <w:r>
+        <w:rPr>
+          <w:rStyle w:val="CommentReference"/>
+        </w:rPr>
+        <w:annotationRef/>
+      </w:r>
+      <w:r>
+        <w:t>Confirm.  I think with AGGR there may be a little effect if blocks are not fully used and can’t be freed.  Are there any alignment issues in VFD that would cause a (small) effect there?</w:t>
+      </w:r>
+    </w:p>
+  </w:comment>
+  <w:comment w:id="63" w:author="Ruth Aydt" w:date="2010-02-02T15:45:00Z" w:initials="RA">
+    <w:p>
+      <w:pPr>
+        <w:pStyle w:val="CommentText"/>
+      </w:pPr>
+      <w:r>
+        <w:rPr>
+          <w:rStyle w:val="CommentReference"/>
+        </w:rPr>
+        <w:annotationRef/>
+      </w:r>
+      <w:r>
+        <w:t>Okay, decided I needed to carry the Scenario in the name.  Started using persist2 here, but later things just got too hard to track.</w:t>
+      </w:r>
+    </w:p>
+  </w:comment>
+  <w:comment w:id="64" w:author="Ruth Aydt" w:date="2010-02-02T15:45:00Z" w:initials="RA">
+    <w:p>
+      <w:pPr>
+        <w:pStyle w:val="CommentText"/>
+      </w:pPr>
+      <w:r>
+        <w:rPr>
+          <w:rStyle w:val="CommentReference"/>
+        </w:rPr>
+        <w:annotationRef/>
+      </w:r>
+      <w:r>
+        <w:t>confirm</w:t>
+      </w:r>
+    </w:p>
+  </w:comment>
+  <w:comment w:id="65" w:author="Ruth Aydt" w:date="2010-02-02T15:45:00Z" w:initials="RA">
+    <w:p>
+      <w:pPr>
+        <w:pStyle w:val="CommentText"/>
+      </w:pPr>
+      <w:r>
+        <w:rPr>
+          <w:rStyle w:val="CommentReference"/>
+        </w:rPr>
+        <w:annotationRef/>
+      </w:r>
+      <w:r>
+        <w:t>Hmm. this makes me wonder if we should report Amount/Percent of unaccounted space like you do for free space.</w:t>
+      </w:r>
+    </w:p>
+  </w:comment>
+  <w:comment w:id="67" w:author="Frank Baker" w:date="2010-02-02T15:45:00Z" w:initials="FMB">
+    <w:p>
+      <w:pPr>
+        <w:pStyle w:val="CommentText"/>
+      </w:pPr>
+      <w:r>
+        <w:rPr>
+          <w:rStyle w:val="CommentReference"/>
+        </w:rPr>
+        <w:annotationRef/>
+      </w:r>
+      <w:r>
+        <w:t>Besides strategy and threshold, what other relevant advanced tuning parameters are there?  Or am I just not seeing something?</w:t>
+      </w:r>
+    </w:p>
+  </w:comment>
+  <w:comment w:id="66" w:author="Ruth Aydt" w:date="2010-02-02T15:45:00Z" w:initials="RA">
+    <w:p>
+      <w:pPr>
+        <w:pStyle w:val="CommentText"/>
+      </w:pPr>
+      <w:r>
+        <w:rPr>
+          <w:rStyle w:val="CommentReference"/>
+        </w:rPr>
+        <w:annotationRef/>
+      </w:r>
+      <w:r>
+        <w:t>confirm.</w:t>
+      </w:r>
+    </w:p>
+  </w:comment>
+  <w:comment w:id="68" w:author="Frank Baker" w:date="2010-02-02T15:45:00Z" w:initials="FMB">
+    <w:p>
+      <w:pPr>
+        <w:pStyle w:val="CommentText"/>
+      </w:pPr>
+      <w:r>
+        <w:rPr>
+          <w:rStyle w:val="CommentReference"/>
+        </w:rPr>
+        <w:annotationRef/>
+      </w:r>
+      <w:r>
+        <w:t>The numbers in this column and in the last two columns might have more impact with the aforementioned “Session 4.”   At least, I would expect the file size and tracked space numbers to be more dramatically different for persist_B.h5.</w:t>
+      </w:r>
+    </w:p>
+  </w:comment>
+  <w:comment w:id="69" w:author="Ruth Aydt" w:date="2010-02-02T15:45:00Z" w:initials="RA">
+    <w:p>
+      <w:pPr>
+        <w:pStyle w:val="CommentText"/>
+      </w:pPr>
+      <w:r>
+        <w:rPr>
+          <w:rStyle w:val="CommentReference"/>
+        </w:rPr>
+        <w:annotationRef/>
+      </w:r>
+      <w:r>
+        <w:t>don’t think this is possible here because not extensible objects.   Maybe a new (as yet not discussed) dset object would be extensible and then this could happen… hmm…</w:t>
+      </w:r>
+    </w:p>
+  </w:comment>
+  <w:comment w:id="70" w:author="Ruth Aydt" w:date="2010-02-02T15:45:00Z" w:initials="RA">
+    <w:p>
+      <w:pPr>
+        <w:pStyle w:val="CommentText"/>
+      </w:pPr>
+      <w:r>
+        <w:rPr>
+          <w:rStyle w:val="CommentReference"/>
+        </w:rPr>
+        <w:annotationRef/>
+      </w:r>
+      <w:r>
+        <w:t>I suspect there needs to be more discussion on this (which I added).  Maybe faster for large writes.  Or maybe for small if AGGR.  Can we say more?</w:t>
+      </w:r>
+    </w:p>
+  </w:comment>
+  <w:comment w:id="71" w:author="Frank Baker" w:date="2010-02-02T15:45:00Z" w:initials="FMB">
+    <w:p>
+      <w:pPr>
+        <w:pStyle w:val="CommentText"/>
+      </w:pPr>
+      <w:r>
+        <w:rPr>
+          <w:rStyle w:val="CommentReference"/>
+        </w:rPr>
+        <w:annotationRef/>
+      </w:r>
+      <w:r>
         <w:t>Correct?</w:t>
       </w:r>
     </w:p>
   </w:comment>
-  <w:comment w:id="52" w:author="Frank Baker" w:date="2010-02-02T15:45:00Z" w:initials="FMB">
+  <w:comment w:id="72" w:author="Frank Baker" w:date="2010-02-02T15:45:00Z" w:initials="FMB">
     <w:p>
       <w:pPr>
         <w:pStyle w:val="CommentText"/>
@@ -12799,7 +13272,7 @@
       </w:r>
     </w:p>
   </w:comment>
-  <w:comment w:id="53" w:author="Ruth Aydt" w:date="2010-02-02T15:45:00Z" w:initials="RA">
+  <w:comment w:id="73" w:author="Ruth Aydt" w:date="2010-02-02T15:45:00Z" w:initials="RA">
     <w:p>
       <w:pPr>
         <w:pStyle w:val="CommentText"/>
@@ -12816,6 +13289,31 @@
     </w:p>
   </w:comment>
 </w:comments>
+</file>
+
+<file path=word/endnotes.xml><?xml version="1.0" encoding="utf-8"?>
+<w:endnotes xmlns:mo="http://schemas.microsoft.com/office/mac/office/2008/main" xmlns:ve="http://schemas.openxmlformats.org/markup-compatibility/2006" xmlns:mv="urn:schemas-microsoft-com:mac:vml" xmlns:o="urn:schemas-microsoft-com:office:office" xmlns:r="http://schemas.openxmlformats.org/officeDocument/2006/relationships" xmlns:m="http://schemas.openxmlformats.org/officeDocument/2006/math" xmlns:v="urn:schemas-microsoft-com:vml" xmlns:wp="http://schemas.openxmlformats.org/drawingml/2006/wordprocessingDrawing" xmlns:w10="urn:schemas-microsoft-com:office:word" xmlns:w="http://schemas.openxmlformats.org/wordprocessingml/2006/main" xmlns:wne="http://schemas.microsoft.com/office/word/2006/wordml">
+  <w:endnote w:type="separator" w:id="-1">
+    <w:p>
+      <w:pPr>
+        <w:spacing w:after="0" w:line="240" w:lineRule="auto"/>
+      </w:pPr>
+      <w:r>
+        <w:separator/>
+      </w:r>
+    </w:p>
+  </w:endnote>
+  <w:endnote w:type="continuationSeparator" w:id="0">
+    <w:p>
+      <w:pPr>
+        <w:spacing w:after="0" w:line="240" w:lineRule="auto"/>
+      </w:pPr>
+      <w:r>
+        <w:continuationSeparator/>
+      </w:r>
+    </w:p>
+  </w:endnote>
+</w:endnotes>
 </file>
 
 <file path=word/footer1.xml><?xml version="1.0" encoding="utf-8"?>
@@ -12889,7 +13387,7 @@
         <w:rStyle w:val="PageNumber"/>
         <w:noProof/>
       </w:rPr>
-      <w:t>11</w:t>
+      <w:t>9</w:t>
     </w:r>
     <w:r>
       <w:rPr>
@@ -12906,6 +13404,31 @@
     </w:pPr>
   </w:p>
 </w:ftr>
+</file>
+
+<file path=word/footnotes.xml><?xml version="1.0" encoding="utf-8"?>
+<w:footnotes xmlns:mo="http://schemas.microsoft.com/office/mac/office/2008/main" xmlns:ve="http://schemas.openxmlformats.org/markup-compatibility/2006" xmlns:mv="urn:schemas-microsoft-com:mac:vml" xmlns:o="urn:schemas-microsoft-com:office:office" xmlns:r="http://schemas.openxmlformats.org/officeDocument/2006/relationships" xmlns:m="http://schemas.openxmlformats.org/officeDocument/2006/math" xmlns:v="urn:schemas-microsoft-com:vml" xmlns:wp="http://schemas.openxmlformats.org/drawingml/2006/wordprocessingDrawing" xmlns:w10="urn:schemas-microsoft-com:office:word" xmlns:w="http://schemas.openxmlformats.org/wordprocessingml/2006/main" xmlns:wne="http://schemas.microsoft.com/office/word/2006/wordml">
+  <w:footnote w:type="separator" w:id="-1">
+    <w:p>
+      <w:pPr>
+        <w:spacing w:after="0" w:line="240" w:lineRule="auto"/>
+      </w:pPr>
+      <w:r>
+        <w:separator/>
+      </w:r>
+    </w:p>
+  </w:footnote>
+  <w:footnote w:type="continuationSeparator" w:id="0">
+    <w:p>
+      <w:pPr>
+        <w:spacing w:after="0" w:line="240" w:lineRule="auto"/>
+      </w:pPr>
+      <w:r>
+        <w:continuationSeparator/>
+      </w:r>
+    </w:p>
+  </w:footnote>
+</w:footnotes>
 </file>
 
 <file path=word/numbering.xml><?xml version="1.0" encoding="utf-8"?>
@@ -14197,6 +14720,196 @@
 </w:styles>
 </file>
 
+<file path=word/stylesWithEffects.xml><?xml version="1.0" encoding="utf-8"?>
+<w:styles xmlns:wpc="http://schemas.microsoft.com/office/word/2010/wordprocessingCanvas" xmlns:mc="http://schemas.openxmlformats.org/markup-compatibility/2006" xmlns:o="urn:schemas-microsoft-com:office:office" xmlns:r="http://schemas.openxmlformats.org/officeDocument/2006/relationships" xmlns:m="http://schemas.openxmlformats.org/officeDocument/2006/math" xmlns:v="urn:schemas-microsoft-com:vml" xmlns:wp14="http://schemas.microsoft.com/office/word/2010/wordprocessingDrawing" xmlns:wp="http://schemas.openxmlformats.org/drawingml/2006/wordprocessingDrawing" xmlns:w10="urn:schemas-microsoft-com:office:word" xmlns:w="http://schemas.openxmlformats.org/wordprocessingml/2006/main" xmlns:w14="http://schemas.microsoft.com/office/word/2010/wordml" xmlns:wpg="http://schemas.microsoft.com/office/word/2010/wordprocessingGroup" xmlns:wpi="http://schemas.microsoft.com/office/word/2010/wordprocessingInk" xmlns:wne="http://schemas.microsoft.com/office/word/2006/wordml" xmlns:wps="http://schemas.microsoft.com/office/word/2010/wordprocessingShape" mc:Ignorable="w14 wp14">
+  <w:docDefaults>
+    <w:rPrDefault>
+      <w:rPr>
+        <w:rFonts w:asciiTheme="minorHAnsi" w:eastAsiaTheme="minorEastAsia" w:hAnsiTheme="minorHAnsi" w:cstheme="minorBidi"/>
+        <w:sz w:val="22"/>
+        <w:szCs w:val="22"/>
+        <w:lang w:val="en-US" w:eastAsia="en-US" w:bidi="ar-SA"/>
+      </w:rPr>
+    </w:rPrDefault>
+    <w:pPrDefault>
+      <w:pPr>
+        <w:spacing w:after="200" w:line="276" w:lineRule="auto"/>
+      </w:pPr>
+    </w:pPrDefault>
+  </w:docDefaults>
+  <w:latentStyles w:defLockedState="0" w:defUIPriority="99" w:defSemiHidden="1" w:defUnhideWhenUsed="1" w:defQFormat="0" w:count="267">
+    <w:lsdException w:name="Normal" w:semiHidden="0" w:uiPriority="0" w:unhideWhenUsed="0" w:qFormat="1"/>
+    <w:lsdException w:name="heading 1" w:semiHidden="0" w:uiPriority="9" w:unhideWhenUsed="0" w:qFormat="1"/>
+    <w:lsdException w:name="heading 2" w:uiPriority="9" w:qFormat="1"/>
+    <w:lsdException w:name="heading 3" w:uiPriority="9" w:qFormat="1"/>
+    <w:lsdException w:name="heading 4" w:uiPriority="9" w:qFormat="1"/>
+    <w:lsdException w:name="heading 5" w:uiPriority="9" w:qFormat="1"/>
+    <w:lsdException w:name="heading 6" w:uiPriority="9" w:qFormat="1"/>
+    <w:lsdException w:name="heading 7" w:uiPriority="9" w:qFormat="1"/>
+    <w:lsdException w:name="heading 8" w:uiPriority="9" w:qFormat="1"/>
+    <w:lsdException w:name="heading 9" w:uiPriority="9" w:qFormat="1"/>
+    <w:lsdException w:name="toc 1" w:uiPriority="39"/>
+    <w:lsdException w:name="toc 2" w:uiPriority="39"/>
+    <w:lsdException w:name="toc 3" w:uiPriority="39"/>
+    <w:lsdException w:name="toc 4" w:uiPriority="39"/>
+    <w:lsdException w:name="toc 5" w:uiPriority="39"/>
+    <w:lsdException w:name="toc 6" w:uiPriority="39"/>
+    <w:lsdException w:name="toc 7" w:uiPriority="39"/>
+    <w:lsdException w:name="toc 8" w:uiPriority="39"/>
+    <w:lsdException w:name="toc 9" w:uiPriority="39"/>
+    <w:lsdException w:name="caption" w:uiPriority="35" w:qFormat="1"/>
+    <w:lsdException w:name="Title" w:semiHidden="0" w:uiPriority="10" w:unhideWhenUsed="0" w:qFormat="1"/>
+    <w:lsdException w:name="Default Paragraph Font" w:uiPriority="1"/>
+    <w:lsdException w:name="Subtitle" w:semiHidden="0" w:uiPriority="11" w:unhideWhenUsed="0" w:qFormat="1"/>
+    <w:lsdException w:name="Strong" w:semiHidden="0" w:uiPriority="22" w:unhideWhenUsed="0" w:qFormat="1"/>
+    <w:lsdException w:name="Emphasis" w:semiHidden="0" w:uiPriority="20" w:unhideWhenUsed="0" w:qFormat="1"/>
+    <w:lsdException w:name="Table Grid" w:semiHidden="0" w:uiPriority="59" w:unhideWhenUsed="0"/>
+    <w:lsdException w:name="Placeholder Text" w:unhideWhenUsed="0"/>
+    <w:lsdException w:name="No Spacing" w:semiHidden="0" w:uiPriority="1" w:unhideWhenUsed="0" w:qFormat="1"/>
+    <w:lsdException w:name="Light Shading" w:semiHidden="0" w:uiPriority="60" w:unhideWhenUsed="0"/>
+    <w:lsdException w:name="Light List" w:semiHidden="0" w:uiPriority="61" w:unhideWhenUsed="0"/>
+    <w:lsdException w:name="Light Grid" w:semiHidden="0" w:uiPriority="62" w:unhideWhenUsed="0"/>
+    <w:lsdException w:name="Medium Shading 1" w:semiHidden="0" w:uiPriority="63" w:unhideWhenUsed="0"/>
+    <w:lsdException w:name="Medium Shading 2" w:semiHidden="0" w:uiPriority="64" w:unhideWhenUsed="0"/>
+    <w:lsdException w:name="Medium List 1" w:semiHidden="0" w:uiPriority="65" w:unhideWhenUsed="0"/>
+    <w:lsdException w:name="Medium List 2" w:semiHidden="0" w:uiPriority="66" w:unhideWhenUsed="0"/>
+    <w:lsdException w:name="Medium Grid 1" w:semiHidden="0" w:uiPriority="67" w:unhideWhenUsed="0"/>
+    <w:lsdException w:name="Medium Grid 2" w:semiHidden="0" w:uiPriority="68" w:unhideWhenUsed="0"/>
+    <w:lsdException w:name="Medium Grid 3" w:semiHidden="0" w:uiPriority="69" w:unhideWhenUsed="0"/>
+    <w:lsdException w:name="Dark List" w:semiHidden="0" w:uiPriority="70" w:unhideWhenUsed="0"/>
+    <w:lsdException w:name="Colorful Shading" w:semiHidden="0" w:uiPriority="71" w:unhideWhenUsed="0"/>
+    <w:lsdException w:name="Colorful List" w:semiHidden="0" w:uiPriority="72" w:unhideWhenUsed="0"/>
+    <w:lsdException w:name="Colorful Grid" w:semiHidden="0" w:uiPriority="73" w:unhideWhenUsed="0"/>
+    <w:lsdException w:name="Light Shading Accent 1" w:semiHidden="0" w:uiPriority="60" w:unhideWhenUsed="0"/>
+    <w:lsdException w:name="Light List Accent 1" w:semiHidden="0" w:uiPriority="61" w:unhideWhenUsed="0"/>
+    <w:lsdException w:name="Light Grid Accent 1" w:semiHidden="0" w:uiPriority="62" w:unhideWhenUsed="0"/>
+    <w:lsdException w:name="Medium Shading 1 Accent 1" w:semiHidden="0" w:uiPriority="63" w:unhideWhenUsed="0"/>
+    <w:lsdException w:name="Medium Shading 2 Accent 1" w:semiHidden="0" w:uiPriority="64" w:unhideWhenUsed="0"/>
+    <w:lsdException w:name="Medium List 1 Accent 1" w:semiHidden="0" w:uiPriority="65" w:unhideWhenUsed="0"/>
+    <w:lsdException w:name="Revision" w:unhideWhenUsed="0"/>
+    <w:lsdException w:name="List Paragraph" w:semiHidden="0" w:uiPriority="34" w:unhideWhenUsed="0" w:qFormat="1"/>
+    <w:lsdException w:name="Quote" w:semiHidden="0" w:uiPriority="29" w:unhideWhenUsed="0" w:qFormat="1"/>
+    <w:lsdException w:name="Intense Quote" w:semiHidden="0" w:uiPriority="30" w:unhideWhenUsed="0" w:qFormat="1"/>
+    <w:lsdException w:name="Medium List 2 Accent 1" w:semiHidden="0" w:uiPriority="66" w:unhideWhenUsed="0"/>
+    <w:lsdException w:name="Medium Grid 1 Accent 1" w:semiHidden="0" w:uiPriority="67" w:unhideWhenUsed="0"/>
+    <w:lsdException w:name="Medium Grid 2 Accent 1" w:semiHidden="0" w:uiPriority="68" w:unhideWhenUsed="0"/>
+    <w:lsdException w:name="Medium Grid 3 Accent 1" w:semiHidden="0" w:uiPriority="69" w:unhideWhenUsed="0"/>
+    <w:lsdException w:name="Dark List Accent 1" w:semiHidden="0" w:uiPriority="70" w:unhideWhenUsed="0"/>
+    <w:lsdException w:name="Colorful Shading Accent 1" w:semiHidden="0" w:uiPriority="71" w:unhideWhenUsed="0"/>
+    <w:lsdException w:name="Colorful List Accent 1" w:semiHidden="0" w:uiPriority="72" w:unhideWhenUsed="0"/>
+    <w:lsdException w:name="Colorful Grid Accent 1" w:semiHidden="0" w:uiPriority="73" w:unhideWhenUsed="0"/>
+    <w:lsdException w:name="Light Shading Accent 2" w:semiHidden="0" w:uiPriority="60" w:unhideWhenUsed="0"/>
+    <w:lsdException w:name="Light List Accent 2" w:semiHidden="0" w:uiPriority="61" w:unhideWhenUsed="0"/>
+    <w:lsdException w:name="Light Grid Accent 2" w:semiHidden="0" w:uiPriority="62" w:unhideWhenUsed="0"/>
+    <w:lsdException w:name="Medium Shading 1 Accent 2" w:semiHidden="0" w:uiPriority="63" w:unhideWhenUsed="0"/>
+    <w:lsdException w:name="Medium Shading 2 Accent 2" w:semiHidden="0" w:uiPriority="64" w:unhideWhenUsed="0"/>
+    <w:lsdException w:name="Medium List 1 Accent 2" w:semiHidden="0" w:uiPriority="65" w:unhideWhenUsed="0"/>
+    <w:lsdException w:name="Medium List 2 Accent 2" w:semiHidden="0" w:uiPriority="66" w:unhideWhenUsed="0"/>
+    <w:lsdException w:name="Medium Grid 1 Accent 2" w:semiHidden="0" w:uiPriority="67" w:unhideWhenUsed="0"/>
+    <w:lsdException w:name="Medium Grid 2 Accent 2" w:semiHidden="0" w:uiPriority="68" w:unhideWhenUsed="0"/>
+    <w:lsdException w:name="Medium Grid 3 Accent 2" w:semiHidden="0" w:uiPriority="69" w:unhideWhenUsed="0"/>
+    <w:lsdException w:name="Dark List Accent 2" w:semiHidden="0" w:uiPriority="70" w:unhideWhenUsed="0"/>
+    <w:lsdException w:name="Colorful Shading Accent 2" w:semiHidden="0" w:uiPriority="71" w:unhideWhenUsed="0"/>
+    <w:lsdException w:name="Colorful List Accent 2" w:semiHidden="0" w:uiPriority="72" w:unhideWhenUsed="0"/>
+    <w:lsdException w:name="Colorful Grid Accent 2" w:semiHidden="0" w:uiPriority="73" w:unhideWhenUsed="0"/>
+    <w:lsdException w:name="Light Shading Accent 3" w:semiHidden="0" w:uiPriority="60" w:unhideWhenUsed="0"/>
+    <w:lsdException w:name="Light List Accent 3" w:semiHidden="0" w:uiPriority="61" w:unhideWhenUsed="0"/>
+    <w:lsdException w:name="Light Grid Accent 3" w:semiHidden="0" w:uiPriority="62" w:unhideWhenUsed="0"/>
+    <w:lsdException w:name="Medium Shading 1 Accent 3" w:semiHidden="0" w:uiPriority="63" w:unhideWhenUsed="0"/>
+    <w:lsdException w:name="Medium Shading 2 Accent 3" w:semiHidden="0" w:uiPriority="64" w:unhideWhenUsed="0"/>
+    <w:lsdException w:name="Medium List 1 Accent 3" w:semiHidden="0" w:uiPriority="65" w:unhideWhenUsed="0"/>
+    <w:lsdException w:name="Medium List 2 Accent 3" w:semiHidden="0" w:uiPriority="66" w:unhideWhenUsed="0"/>
+    <w:lsdException w:name="Medium Grid 1 Accent 3" w:semiHidden="0" w:uiPriority="67" w:unhideWhenUsed="0"/>
+    <w:lsdException w:name="Medium Grid 2 Accent 3" w:semiHidden="0" w:uiPriority="68" w:unhideWhenUsed="0"/>
+    <w:lsdException w:name="Medium Grid 3 Accent 3" w:semiHidden="0" w:uiPriority="69" w:unhideWhenUsed="0"/>
+    <w:lsdException w:name="Dark List Accent 3" w:semiHidden="0" w:uiPriority="70" w:unhideWhenUsed="0"/>
+    <w:lsdException w:name="Colorful Shading Accent 3" w:semiHidden="0" w:uiPriority="71" w:unhideWhenUsed="0"/>
+    <w:lsdException w:name="Colorful List Accent 3" w:semiHidden="0" w:uiPriority="72" w:unhideWhenUsed="0"/>
+    <w:lsdException w:name="Colorful Grid Accent 3" w:semiHidden="0" w:uiPriority="73" w:unhideWhenUsed="0"/>
+    <w:lsdException w:name="Light Shading Accent 4" w:semiHidden="0" w:uiPriority="60" w:unhideWhenUsed="0"/>
+    <w:lsdException w:name="Light List Accent 4" w:semiHidden="0" w:uiPriority="61" w:unhideWhenUsed="0"/>
+    <w:lsdException w:name="Light Grid Accent 4" w:semiHidden="0" w:uiPriority="62" w:unhideWhenUsed="0"/>
+    <w:lsdException w:name="Medium Shading 1 Accent 4" w:semiHidden="0" w:uiPriority="63" w:unhideWhenUsed="0"/>
+    <w:lsdException w:name="Medium Shading 2 Accent 4" w:semiHidden="0" w:uiPriority="64" w:unhideWhenUsed="0"/>
+    <w:lsdException w:name="Medium List 1 Accent 4" w:semiHidden="0" w:uiPriority="65" w:unhideWhenUsed="0"/>
+    <w:lsdException w:name="Medium List 2 Accent 4" w:semiHidden="0" w:uiPriority="66" w:unhideWhenUsed="0"/>
+    <w:lsdException w:name="Medium Grid 1 Accent 4" w:semiHidden="0" w:uiPriority="67" w:unhideWhenUsed="0"/>
+    <w:lsdException w:name="Medium Grid 2 Accent 4" w:semiHidden="0" w:uiPriority="68" w:unhideWhenUsed="0"/>
+    <w:lsdException w:name="Medium Grid 3 Accent 4" w:semiHidden="0" w:uiPriority="69" w:unhideWhenUsed="0"/>
+    <w:lsdException w:name="Dark List Accent 4" w:semiHidden="0" w:uiPriority="70" w:unhideWhenUsed="0"/>
+    <w:lsdException w:name="Colorful Shading Accent 4" w:semiHidden="0" w:uiPriority="71" w:unhideWhenUsed="0"/>
+    <w:lsdException w:name="Colorful List Accent 4" w:semiHidden="0" w:uiPriority="72" w:unhideWhenUsed="0"/>
+    <w:lsdException w:name="Colorful Grid Accent 4" w:semiHidden="0" w:uiPriority="73" w:unhideWhenUsed="0"/>
+    <w:lsdException w:name="Light Shading Accent 5" w:semiHidden="0" w:uiPriority="60" w:unhideWhenUsed="0"/>
+    <w:lsdException w:name="Light List Accent 5" w:semiHidden="0" w:uiPriority="61" w:unhideWhenUsed="0"/>
+    <w:lsdException w:name="Light Grid Accent 5" w:semiHidden="0" w:uiPriority="62" w:unhideWhenUsed="0"/>
+    <w:lsdException w:name="Medium Shading 1 Accent 5" w:semiHidden="0" w:uiPriority="63" w:unhideWhenUsed="0"/>
+    <w:lsdException w:name="Medium Shading 2 Accent 5" w:semiHidden="0" w:uiPriority="64" w:unhideWhenUsed="0"/>
+    <w:lsdException w:name="Medium List 1 Accent 5" w:semiHidden="0" w:uiPriority="65" w:unhideWhenUsed="0"/>
+    <w:lsdException w:name="Medium List 2 Accent 5" w:semiHidden="0" w:uiPriority="66" w:unhideWhenUsed="0"/>
+    <w:lsdException w:name="Medium Grid 1 Accent 5" w:semiHidden="0" w:uiPriority="67" w:unhideWhenUsed="0"/>
+    <w:lsdException w:name="Medium Grid 2 Accent 5" w:semiHidden="0" w:uiPriority="68" w:unhideWhenUsed="0"/>
+    <w:lsdException w:name="Medium Grid 3 Accent 5" w:semiHidden="0" w:uiPriority="69" w:unhideWhenUsed="0"/>
+    <w:lsdException w:name="Dark List Accent 5" w:semiHidden="0" w:uiPriority="70" w:unhideWhenUsed="0"/>
+    <w:lsdException w:name="Colorful Shading Accent 5" w:semiHidden="0" w:uiPriority="71" w:unhideWhenUsed="0"/>
+    <w:lsdException w:name="Colorful List Accent 5" w:semiHidden="0" w:uiPriority="72" w:unhideWhenUsed="0"/>
+    <w:lsdException w:name="Colorful Grid Accent 5" w:semiHidden="0" w:uiPriority="73" w:unhideWhenUsed="0"/>
+    <w:lsdException w:name="Light Shading Accent 6" w:semiHidden="0" w:uiPriority="60" w:unhideWhenUsed="0"/>
+    <w:lsdException w:name="Light List Accent 6" w:semiHidden="0" w:uiPriority="61" w:unhideWhenUsed="0"/>
+    <w:lsdException w:name="Light Grid Accent 6" w:semiHidden="0" w:uiPriority="62" w:unhideWhenUsed="0"/>
+    <w:lsdException w:name="Medium Shading 1 Accent 6" w:semiHidden="0" w:uiPriority="63" w:unhideWhenUsed="0"/>
+    <w:lsdException w:name="Medium Shading 2 Accent 6" w:semiHidden="0" w:uiPriority="64" w:unhideWhenUsed="0"/>
+    <w:lsdException w:name="Medium List 1 Accent 6" w:semiHidden="0" w:uiPriority="65" w:unhideWhenUsed="0"/>
+    <w:lsdException w:name="Medium List 2 Accent 6" w:semiHidden="0" w:uiPriority="66" w:unhideWhenUsed="0"/>
+    <w:lsdException w:name="Medium Grid 1 Accent 6" w:semiHidden="0" w:uiPriority="67" w:unhideWhenUsed="0"/>
+    <w:lsdException w:name="Medium Grid 2 Accent 6" w:semiHidden="0" w:uiPriority="68" w:unhideWhenUsed="0"/>
+    <w:lsdException w:name="Medium Grid 3 Accent 6" w:semiHidden="0" w:uiPriority="69" w:unhideWhenUsed="0"/>
+    <w:lsdException w:name="Dark List Accent 6" w:semiHidden="0" w:uiPriority="70" w:unhideWhenUsed="0"/>
+    <w:lsdException w:name="Colorful Shading Accent 6" w:semiHidden="0" w:uiPriority="71" w:unhideWhenUsed="0"/>
+    <w:lsdException w:name="Colorful List Accent 6" w:semiHidden="0" w:uiPriority="72" w:unhideWhenUsed="0"/>
+    <w:lsdException w:name="Colorful Grid Accent 6" w:semiHidden="0" w:uiPriority="73" w:unhideWhenUsed="0"/>
+    <w:lsdException w:name="Subtle Emphasis" w:semiHidden="0" w:uiPriority="19" w:unhideWhenUsed="0" w:qFormat="1"/>
+    <w:lsdException w:name="Intense Emphasis" w:semiHidden="0" w:uiPriority="21" w:unhideWhenUsed="0" w:qFormat="1"/>
+    <w:lsdException w:name="Subtle Reference" w:semiHidden="0" w:uiPriority="31" w:unhideWhenUsed="0" w:qFormat="1"/>
+    <w:lsdException w:name="Intense Reference" w:semiHidden="0" w:uiPriority="32" w:unhideWhenUsed="0" w:qFormat="1"/>
+    <w:lsdException w:name="Book Title" w:semiHidden="0" w:uiPriority="33" w:unhideWhenUsed="0" w:qFormat="1"/>
+    <w:lsdException w:name="Bibliography" w:uiPriority="37"/>
+    <w:lsdException w:name="TOC Heading" w:uiPriority="39" w:qFormat="1"/>
+  </w:latentStyles>
+  <w:style w:type="paragraph" w:default="1" w:styleId="Normal">
+    <w:name w:val="Normal"/>
+    <w:qFormat/>
+  </w:style>
+  <w:style w:type="character" w:default="1" w:styleId="DefaultParagraphFont">
+    <w:name w:val="Default Paragraph Font"/>
+    <w:uiPriority w:val="1"/>
+    <w:semiHidden/>
+    <w:unhideWhenUsed/>
+  </w:style>
+  <w:style w:type="table" w:default="1" w:styleId="TableNormal">
+    <w:name w:val="Normal Table"/>
+    <w:uiPriority w:val="99"/>
+    <w:semiHidden/>
+    <w:unhideWhenUsed/>
+    <w:tblPr>
+      <w:tblInd w:w="0" w:type="dxa"/>
+      <w:tblCellMar>
+        <w:top w:w="0" w:type="dxa"/>
+        <w:left w:w="108" w:type="dxa"/>
+        <w:bottom w:w="0" w:type="dxa"/>
+        <w:right w:w="108" w:type="dxa"/>
+      </w:tblCellMar>
+    </w:tblPr>
+  </w:style>
+  <w:style w:type="numbering" w:default="1" w:styleId="NoList">
+    <w:name w:val="No List"/>
+    <w:uiPriority w:val="99"/>
+    <w:semiHidden/>
+    <w:unhideWhenUsed/>
+  </w:style>
+</w:styles>
+</file>
+
 <file path=word/theme/theme1.xml><?xml version="1.0" encoding="utf-8"?>
 <a:theme xmlns:a="http://schemas.openxmlformats.org/drawingml/2006/main" name="Office Theme">
   <a:themeElements>

</xml_diff>